<commit_message>
Updated CIA I a.docx file
</commit_message>
<xml_diff>
--- a/Python/CIA I a.docx
+++ b/Python/CIA I a.docx
@@ -1,6 +1,6 @@
 
 <file path=word/document.xml><?xml version="1.0" encoding="utf-8"?>
-<w:document xmlns:wpc="http://schemas.microsoft.com/office/word/2010/wordprocessingCanvas" xmlns:mc="http://schemas.openxmlformats.org/markup-compatibility/2006" xmlns:o="urn:schemas-microsoft-com:office:office" xmlns:r="http://schemas.openxmlformats.org/officeDocument/2006/relationships" xmlns:m="http://schemas.openxmlformats.org/officeDocument/2006/math" xmlns:v="urn:schemas-microsoft-com:vml" xmlns:wp14="http://schemas.microsoft.com/office/word/2010/wordprocessingDrawing" xmlns:wp="http://schemas.openxmlformats.org/drawingml/2006/wordprocessingDrawing" xmlns:w10="urn:schemas-microsoft-com:office:word" xmlns:w="http://schemas.openxmlformats.org/wordprocessingml/2006/main" xmlns:w14="http://schemas.microsoft.com/office/word/2010/wordml" xmlns:wpg="http://schemas.microsoft.com/office/word/2010/wordprocessingGroup" xmlns:wpi="http://schemas.microsoft.com/office/word/2010/wordprocessingInk" xmlns:wne="http://schemas.microsoft.com/office/word/2006/wordml" xmlns:wps="http://schemas.microsoft.com/office/word/2010/wordprocessingShape" mc:Ignorable="w14 wp14">
+<w:document xmlns:wpc="http://schemas.microsoft.com/office/word/2010/wordprocessingCanvas" xmlns:cx="http://schemas.microsoft.com/office/drawing/2014/chartex" xmlns:cx1="http://schemas.microsoft.com/office/drawing/2015/9/8/chartex" xmlns:cx2="http://schemas.microsoft.com/office/drawing/2015/10/21/chartex" xmlns:cx3="http://schemas.microsoft.com/office/drawing/2016/5/9/chartex" xmlns:cx4="http://schemas.microsoft.com/office/drawing/2016/5/10/chartex" xmlns:cx5="http://schemas.microsoft.com/office/drawing/2016/5/11/chartex" xmlns:cx6="http://schemas.microsoft.com/office/drawing/2016/5/12/chartex" xmlns:cx7="http://schemas.microsoft.com/office/drawing/2016/5/13/chartex" xmlns:cx8="http://schemas.microsoft.com/office/drawing/2016/5/14/chartex" xmlns:mc="http://schemas.openxmlformats.org/markup-compatibility/2006" xmlns:aink="http://schemas.microsoft.com/office/drawing/2016/ink" xmlns:am3d="http://schemas.microsoft.com/office/drawing/2017/model3d" xmlns:o="urn:schemas-microsoft-com:office:office" xmlns:oel="http://schemas.microsoft.com/office/2019/extlst" xmlns:r="http://schemas.openxmlformats.org/officeDocument/2006/relationships" xmlns:m="http://schemas.openxmlformats.org/officeDocument/2006/math" xmlns:v="urn:schemas-microsoft-com:vml" xmlns:wp14="http://schemas.microsoft.com/office/word/2010/wordprocessingDrawing" xmlns:wp="http://schemas.openxmlformats.org/drawingml/2006/wordprocessingDrawing" xmlns:w10="urn:schemas-microsoft-com:office:word" xmlns:w="http://schemas.openxmlformats.org/wordprocessingml/2006/main" xmlns:w14="http://schemas.microsoft.com/office/word/2010/wordml" xmlns:w15="http://schemas.microsoft.com/office/word/2012/wordml" xmlns:w16cex="http://schemas.microsoft.com/office/word/2018/wordml/cex" xmlns:w16cid="http://schemas.microsoft.com/office/word/2016/wordml/cid" xmlns:w16="http://schemas.microsoft.com/office/word/2018/wordml" xmlns:w16du="http://schemas.microsoft.com/office/word/2023/wordml/word16du" xmlns:w16sdtdh="http://schemas.microsoft.com/office/word/2020/wordml/sdtdatahash" xmlns:w16se="http://schemas.microsoft.com/office/word/2015/wordml/symex" xmlns:wpg="http://schemas.microsoft.com/office/word/2010/wordprocessingGroup" xmlns:wpi="http://schemas.microsoft.com/office/word/2010/wordprocessingInk" xmlns:wne="http://schemas.microsoft.com/office/word/2006/wordml" xmlns:wps="http://schemas.microsoft.com/office/word/2010/wordprocessingShape" mc:Ignorable="w14 w15 w16se w16cid w16 w16cex w16sdtdh w16du wp14">
   <w:body>
     <w:p>
       <w:pPr>
@@ -24,7 +24,7 @@
           <w:lang w:val="en-US"/>
         </w:rPr>
         <w:drawing>
-          <wp:anchor distT="0" distB="0" distL="114300" distR="114300" simplePos="0" relativeHeight="251659264" behindDoc="1" locked="0" layoutInCell="1" allowOverlap="1" wp14:anchorId="6D30C7DF" wp14:editId="0370AF1A">
+          <wp:anchor distT="0" distB="0" distL="114300" distR="114300" simplePos="0" relativeHeight="251659264" behindDoc="1" locked="0" layoutInCell="1" allowOverlap="1" wp14:anchorId="5A42FBA2" wp14:editId="56BC4E6A">
             <wp:simplePos x="0" y="0"/>
             <wp:positionH relativeFrom="column">
               <wp:posOffset>5676900</wp:posOffset>
@@ -49,7 +49,7 @@
                     </pic:cNvPicPr>
                   </pic:nvPicPr>
                   <pic:blipFill>
-                    <a:blip r:embed="rId6" cstate="print"/>
+                    <a:blip r:embed="rId5" cstate="print"/>
                     <a:srcRect/>
                     <a:stretch>
                       <a:fillRect/>
@@ -85,7 +85,7 @@
           <w:lang w:val="en-US"/>
         </w:rPr>
         <w:drawing>
-          <wp:anchor distT="0" distB="0" distL="114300" distR="114300" simplePos="0" relativeHeight="251660288" behindDoc="0" locked="0" layoutInCell="1" allowOverlap="1" wp14:anchorId="46510AB6" wp14:editId="2E14C0AF">
+          <wp:anchor distT="0" distB="0" distL="114300" distR="114300" simplePos="0" relativeHeight="251660288" behindDoc="0" locked="0" layoutInCell="1" allowOverlap="1" wp14:anchorId="11192D2D" wp14:editId="0DE6C3B5">
             <wp:simplePos x="0" y="0"/>
             <wp:positionH relativeFrom="column">
               <wp:posOffset>-301625</wp:posOffset>
@@ -110,7 +110,7 @@
                     </pic:cNvPicPr>
                   </pic:nvPicPr>
                   <pic:blipFill>
-                    <a:blip r:embed="rId7" cstate="print">
+                    <a:blip r:embed="rId6" cstate="print">
                       <a:extLst>
                         <a:ext uri="{28A0092B-C50C-407E-A947-70E740481C1C}">
                           <a14:useLocalDpi xmlns:a14="http://schemas.microsoft.com/office/drawing/2010/main" val="0"/>
@@ -636,27 +636,7 @@
                 <w:szCs w:val="24"/>
                 <w:lang w:val="en-US"/>
               </w:rPr>
-              <w:t xml:space="preserve">90 </w:t>
-            </w:r>
-            <w:proofErr w:type="spellStart"/>
-            <w:r>
-              <w:rPr>
-                <w:rFonts w:ascii="Times New Roman" w:hAnsi="Times New Roman" w:cs="Times New Roman"/>
-                <w:sz w:val="24"/>
-                <w:szCs w:val="24"/>
-                <w:lang w:val="en-US"/>
-              </w:rPr>
-              <w:t>Mins</w:t>
-            </w:r>
-            <w:proofErr w:type="spellEnd"/>
-            <w:r>
-              <w:rPr>
-                <w:rFonts w:ascii="Times New Roman" w:hAnsi="Times New Roman" w:cs="Times New Roman"/>
-                <w:sz w:val="24"/>
-                <w:szCs w:val="24"/>
-                <w:lang w:val="en-US"/>
-              </w:rPr>
-              <w:t>.</w:t>
+              <w:t>90 Mins.</w:t>
             </w:r>
           </w:p>
         </w:tc>
@@ -836,25 +816,7 @@
           <w:sz w:val="24"/>
           <w:szCs w:val="24"/>
         </w:rPr>
-        <w:t xml:space="preserve">___ </w:t>
-      </w:r>
-      <w:proofErr w:type="gramStart"/>
-      <w:r>
-        <w:rPr>
-          <w:rFonts w:ascii="Times New Roman" w:hAnsi="Times New Roman" w:cs="Times New Roman"/>
-          <w:sz w:val="24"/>
-          <w:szCs w:val="24"/>
-        </w:rPr>
-        <w:t>and</w:t>
-      </w:r>
-      <w:proofErr w:type="gramEnd"/>
-      <w:r>
-        <w:rPr>
-          <w:rFonts w:ascii="Times New Roman" w:hAnsi="Times New Roman" w:cs="Times New Roman"/>
-          <w:sz w:val="24"/>
-          <w:szCs w:val="24"/>
-        </w:rPr>
-        <w:t xml:space="preserve"> ___ main operators are used </w:t>
+        <w:t xml:space="preserve">___ and ___ main operators are used </w:t>
       </w:r>
       <w:r>
         <w:rPr>
@@ -897,6 +859,32 @@
           <w:szCs w:val="24"/>
         </w:rPr>
       </w:pPr>
+      <w:r>
+        <w:rPr>
+          <w:rFonts w:ascii="Times New Roman" w:hAnsi="Times New Roman" w:cs="Times New Roman"/>
+          <w:sz w:val="24"/>
+          <w:szCs w:val="24"/>
+        </w:rPr>
+        <w:t xml:space="preserve">for </w:t>
+      </w:r>
+      <w:proofErr w:type="spellStart"/>
+      <w:r>
+        <w:rPr>
+          <w:rFonts w:ascii="Times New Roman" w:hAnsi="Times New Roman" w:cs="Times New Roman"/>
+          <w:sz w:val="24"/>
+          <w:szCs w:val="24"/>
+        </w:rPr>
+        <w:t>i</w:t>
+      </w:r>
+      <w:proofErr w:type="spellEnd"/>
+      <w:r>
+        <w:rPr>
+          <w:rFonts w:ascii="Times New Roman" w:hAnsi="Times New Roman" w:cs="Times New Roman"/>
+          <w:sz w:val="24"/>
+          <w:szCs w:val="24"/>
+        </w:rPr>
+        <w:t xml:space="preserve"> in </w:t>
+      </w:r>
       <w:proofErr w:type="gramStart"/>
       <w:r>
         <w:rPr>
@@ -904,7 +892,7 @@
           <w:sz w:val="24"/>
           <w:szCs w:val="24"/>
         </w:rPr>
-        <w:t>for</w:t>
+        <w:t>range(</w:t>
       </w:r>
       <w:proofErr w:type="gramEnd"/>
       <w:r>
@@ -913,55 +901,27 @@
           <w:sz w:val="24"/>
           <w:szCs w:val="24"/>
         </w:rPr>
-        <w:t xml:space="preserve"> </w:t>
+        <w:t>10,0,-1):</w:t>
+      </w:r>
+    </w:p>
+    <w:p>
+      <w:pPr>
+        <w:pStyle w:val="ListParagraph"/>
+        <w:rPr>
+          <w:rFonts w:ascii="Times New Roman" w:hAnsi="Times New Roman" w:cs="Times New Roman"/>
+          <w:sz w:val="24"/>
+          <w:szCs w:val="24"/>
+        </w:rPr>
+      </w:pPr>
+      <w:r>
+        <w:rPr>
+          <w:rFonts w:ascii="Times New Roman" w:hAnsi="Times New Roman" w:cs="Times New Roman"/>
+          <w:sz w:val="24"/>
+          <w:szCs w:val="24"/>
+        </w:rPr>
+        <w:t xml:space="preserve">      print(</w:t>
       </w:r>
       <w:proofErr w:type="spellStart"/>
-      <w:r>
-        <w:rPr>
-          <w:rFonts w:ascii="Times New Roman" w:hAnsi="Times New Roman" w:cs="Times New Roman"/>
-          <w:sz w:val="24"/>
-          <w:szCs w:val="24"/>
-        </w:rPr>
-        <w:t>i</w:t>
-      </w:r>
-      <w:proofErr w:type="spellEnd"/>
-      <w:r>
-        <w:rPr>
-          <w:rFonts w:ascii="Times New Roman" w:hAnsi="Times New Roman" w:cs="Times New Roman"/>
-          <w:sz w:val="24"/>
-          <w:szCs w:val="24"/>
-        </w:rPr>
-        <w:t xml:space="preserve"> in range(10,0,-1):</w:t>
-      </w:r>
-    </w:p>
-    <w:p>
-      <w:pPr>
-        <w:pStyle w:val="ListParagraph"/>
-        <w:rPr>
-          <w:rFonts w:ascii="Times New Roman" w:hAnsi="Times New Roman" w:cs="Times New Roman"/>
-          <w:sz w:val="24"/>
-          <w:szCs w:val="24"/>
-        </w:rPr>
-      </w:pPr>
-      <w:r>
-        <w:rPr>
-          <w:rFonts w:ascii="Times New Roman" w:hAnsi="Times New Roman" w:cs="Times New Roman"/>
-          <w:sz w:val="24"/>
-          <w:szCs w:val="24"/>
-        </w:rPr>
-        <w:t xml:space="preserve">      </w:t>
-      </w:r>
-      <w:proofErr w:type="gramStart"/>
-      <w:r>
-        <w:rPr>
-          <w:rFonts w:ascii="Times New Roman" w:hAnsi="Times New Roman" w:cs="Times New Roman"/>
-          <w:sz w:val="24"/>
-          <w:szCs w:val="24"/>
-        </w:rPr>
-        <w:t>print(</w:t>
-      </w:r>
-      <w:proofErr w:type="spellStart"/>
-      <w:proofErr w:type="gramEnd"/>
       <w:r>
         <w:rPr>
           <w:rFonts w:ascii="Times New Roman" w:hAnsi="Times New Roman" w:cs="Times New Roman"/>
@@ -1030,6 +990,14 @@
           <w:szCs w:val="24"/>
         </w:rPr>
       </w:pPr>
+      <w:r>
+        <w:rPr>
+          <w:rFonts w:ascii="Times New Roman" w:hAnsi="Times New Roman" w:cs="Times New Roman"/>
+          <w:sz w:val="24"/>
+          <w:szCs w:val="24"/>
+        </w:rPr>
+        <w:t>while(</w:t>
+      </w:r>
       <w:proofErr w:type="gramStart"/>
       <w:r>
         <w:rPr>
@@ -1037,7 +1005,7 @@
           <w:sz w:val="24"/>
           <w:szCs w:val="24"/>
         </w:rPr>
-        <w:t>while(</w:t>
+        <w:t>a!=</w:t>
       </w:r>
       <w:proofErr w:type="gramEnd"/>
       <w:r>
@@ -1046,7 +1014,7 @@
           <w:sz w:val="24"/>
           <w:szCs w:val="24"/>
         </w:rPr>
-        <w:t>a!=0):</w:t>
+        <w:t>0):</w:t>
       </w:r>
     </w:p>
     <w:p>
@@ -1143,8 +1111,6 @@
           <w:szCs w:val="24"/>
         </w:rPr>
       </w:pPr>
-      <w:proofErr w:type="spellStart"/>
-      <w:proofErr w:type="gramStart"/>
       <w:r>
         <w:rPr>
           <w:rFonts w:ascii="Times New Roman" w:hAnsi="Times New Roman" w:cs="Times New Roman"/>
@@ -1159,17 +1125,7 @@
           <w:sz w:val="24"/>
           <w:szCs w:val="24"/>
         </w:rPr>
-        <w:t>ef</w:t>
-      </w:r>
-      <w:proofErr w:type="spellEnd"/>
-      <w:proofErr w:type="gramEnd"/>
-      <w:r>
-        <w:rPr>
-          <w:rFonts w:ascii="Times New Roman" w:hAnsi="Times New Roman" w:cs="Times New Roman"/>
-          <w:sz w:val="24"/>
-          <w:szCs w:val="24"/>
-        </w:rPr>
-        <w:t xml:space="preserve"> add(a)</w:t>
+        <w:t>ef add(a)</w:t>
       </w:r>
       <w:r>
         <w:rPr>
@@ -1197,7 +1153,6 @@
         </w:rPr>
         <w:t xml:space="preserve">       </w:t>
       </w:r>
-      <w:proofErr w:type="gramStart"/>
       <w:r>
         <w:rPr>
           <w:rFonts w:ascii="Times New Roman" w:hAnsi="Times New Roman" w:cs="Times New Roman"/>
@@ -1212,44 +1167,25 @@
           <w:sz w:val="24"/>
           <w:szCs w:val="24"/>
         </w:rPr>
-        <w:t>rint(</w:t>
-      </w:r>
-      <w:proofErr w:type="gramEnd"/>
-      <w:r>
-        <w:rPr>
-          <w:rFonts w:ascii="Times New Roman" w:hAnsi="Times New Roman" w:cs="Times New Roman"/>
-          <w:sz w:val="24"/>
-          <w:szCs w:val="24"/>
-        </w:rPr>
-        <w:t>a+10)</w:t>
-      </w:r>
-    </w:p>
-    <w:p>
-      <w:pPr>
-        <w:pStyle w:val="ListParagraph"/>
-        <w:rPr>
-          <w:rFonts w:ascii="Times New Roman" w:hAnsi="Times New Roman" w:cs="Times New Roman"/>
-          <w:sz w:val="24"/>
-          <w:szCs w:val="24"/>
-        </w:rPr>
-      </w:pPr>
-      <w:proofErr w:type="gramStart"/>
-      <w:r>
-        <w:rPr>
-          <w:rFonts w:ascii="Times New Roman" w:hAnsi="Times New Roman" w:cs="Times New Roman"/>
-          <w:sz w:val="24"/>
-          <w:szCs w:val="24"/>
-        </w:rPr>
-        <w:t>print(</w:t>
-      </w:r>
-      <w:proofErr w:type="gramEnd"/>
-      <w:r>
-        <w:rPr>
-          <w:rFonts w:ascii="Times New Roman" w:hAnsi="Times New Roman" w:cs="Times New Roman"/>
-          <w:sz w:val="24"/>
-          <w:szCs w:val="24"/>
-        </w:rPr>
-        <w:t>a)</w:t>
+        <w:t>rint(a+10)</w:t>
+      </w:r>
+    </w:p>
+    <w:p>
+      <w:pPr>
+        <w:pStyle w:val="ListParagraph"/>
+        <w:rPr>
+          <w:rFonts w:ascii="Times New Roman" w:hAnsi="Times New Roman" w:cs="Times New Roman"/>
+          <w:sz w:val="24"/>
+          <w:szCs w:val="24"/>
+        </w:rPr>
+      </w:pPr>
+      <w:r>
+        <w:rPr>
+          <w:rFonts w:ascii="Times New Roman" w:hAnsi="Times New Roman" w:cs="Times New Roman"/>
+          <w:sz w:val="24"/>
+          <w:szCs w:val="24"/>
+        </w:rPr>
+        <w:t>print(a)</w:t>
       </w:r>
     </w:p>
     <w:p>
@@ -1312,6 +1248,32 @@
           <w:szCs w:val="24"/>
         </w:rPr>
       </w:pPr>
+      <w:r>
+        <w:rPr>
+          <w:rFonts w:ascii="Times New Roman" w:hAnsi="Times New Roman" w:cs="Times New Roman"/>
+          <w:sz w:val="24"/>
+          <w:szCs w:val="24"/>
+        </w:rPr>
+        <w:t xml:space="preserve">for </w:t>
+      </w:r>
+      <w:proofErr w:type="spellStart"/>
+      <w:r>
+        <w:rPr>
+          <w:rFonts w:ascii="Times New Roman" w:hAnsi="Times New Roman" w:cs="Times New Roman"/>
+          <w:sz w:val="24"/>
+          <w:szCs w:val="24"/>
+        </w:rPr>
+        <w:t>i</w:t>
+      </w:r>
+      <w:proofErr w:type="spellEnd"/>
+      <w:r>
+        <w:rPr>
+          <w:rFonts w:ascii="Times New Roman" w:hAnsi="Times New Roman" w:cs="Times New Roman"/>
+          <w:sz w:val="24"/>
+          <w:szCs w:val="24"/>
+        </w:rPr>
+        <w:t xml:space="preserve"> in </w:t>
+      </w:r>
       <w:proofErr w:type="gramStart"/>
       <w:r>
         <w:rPr>
@@ -1319,7 +1281,7 @@
           <w:sz w:val="24"/>
           <w:szCs w:val="24"/>
         </w:rPr>
-        <w:t>for</w:t>
+        <w:t>range(</w:t>
       </w:r>
       <w:proofErr w:type="gramEnd"/>
       <w:r>
@@ -1328,37 +1290,18 @@
           <w:sz w:val="24"/>
           <w:szCs w:val="24"/>
         </w:rPr>
-        <w:t xml:space="preserve"> </w:t>
-      </w:r>
-      <w:proofErr w:type="spellStart"/>
-      <w:r>
-        <w:rPr>
-          <w:rFonts w:ascii="Times New Roman" w:hAnsi="Times New Roman" w:cs="Times New Roman"/>
-          <w:sz w:val="24"/>
-          <w:szCs w:val="24"/>
-        </w:rPr>
-        <w:t>i</w:t>
-      </w:r>
-      <w:proofErr w:type="spellEnd"/>
-      <w:r>
-        <w:rPr>
-          <w:rFonts w:ascii="Times New Roman" w:hAnsi="Times New Roman" w:cs="Times New Roman"/>
-          <w:sz w:val="24"/>
-          <w:szCs w:val="24"/>
-        </w:rPr>
-        <w:t xml:space="preserve"> in range(1,10)</w:t>
-      </w:r>
-    </w:p>
-    <w:p>
-      <w:pPr>
-        <w:pStyle w:val="ListParagraph"/>
-        <w:rPr>
-          <w:rFonts w:ascii="Times New Roman" w:hAnsi="Times New Roman" w:cs="Times New Roman"/>
-          <w:sz w:val="24"/>
-          <w:szCs w:val="24"/>
-        </w:rPr>
-      </w:pPr>
-      <w:proofErr w:type="gramStart"/>
+        <w:t>1,10)</w:t>
+      </w:r>
+    </w:p>
+    <w:p>
+      <w:pPr>
+        <w:pStyle w:val="ListParagraph"/>
+        <w:rPr>
+          <w:rFonts w:ascii="Times New Roman" w:hAnsi="Times New Roman" w:cs="Times New Roman"/>
+          <w:sz w:val="24"/>
+          <w:szCs w:val="24"/>
+        </w:rPr>
+      </w:pPr>
       <w:r>
         <w:rPr>
           <w:rFonts w:ascii="Times New Roman" w:hAnsi="Times New Roman" w:cs="Times New Roman"/>
@@ -1367,7 +1310,6 @@
         </w:rPr>
         <w:t>break</w:t>
       </w:r>
-      <w:proofErr w:type="gramEnd"/>
     </w:p>
     <w:p>
       <w:pPr>
@@ -1402,6 +1344,23 @@
         </w:rPr>
       </w:pPr>
       <w:proofErr w:type="spellStart"/>
+      <w:r>
+        <w:rPr>
+          <w:rFonts w:ascii="Times New Roman" w:hAnsi="Times New Roman" w:cs="Times New Roman"/>
+          <w:sz w:val="24"/>
+          <w:szCs w:val="24"/>
+        </w:rPr>
+        <w:t>deff</w:t>
+      </w:r>
+      <w:proofErr w:type="spellEnd"/>
+      <w:r>
+        <w:rPr>
+          <w:rFonts w:ascii="Times New Roman" w:hAnsi="Times New Roman" w:cs="Times New Roman"/>
+          <w:sz w:val="24"/>
+          <w:szCs w:val="24"/>
+        </w:rPr>
+        <w:t xml:space="preserve"> </w:t>
+      </w:r>
       <w:proofErr w:type="gramStart"/>
       <w:r>
         <w:rPr>
@@ -1409,9 +1368,64 @@
           <w:sz w:val="24"/>
           <w:szCs w:val="24"/>
         </w:rPr>
-        <w:t>deff</w:t>
+        <w:t>fun(</w:t>
+      </w:r>
+      <w:proofErr w:type="gramEnd"/>
+      <w:r>
+        <w:rPr>
+          <w:rFonts w:ascii="Times New Roman" w:hAnsi="Times New Roman" w:cs="Times New Roman"/>
+          <w:sz w:val="24"/>
+          <w:szCs w:val="24"/>
+        </w:rPr>
+        <w:t>)</w:t>
+      </w:r>
+    </w:p>
+    <w:p>
+      <w:pPr>
+        <w:pStyle w:val="ListParagraph"/>
+        <w:rPr>
+          <w:rFonts w:ascii="Times New Roman" w:hAnsi="Times New Roman" w:cs="Times New Roman"/>
+          <w:sz w:val="24"/>
+          <w:szCs w:val="24"/>
+        </w:rPr>
+      </w:pPr>
+      <w:r>
+        <w:rPr>
+          <w:rFonts w:ascii="Times New Roman" w:hAnsi="Times New Roman" w:cs="Times New Roman"/>
+          <w:sz w:val="24"/>
+          <w:szCs w:val="24"/>
+        </w:rPr>
+        <w:t>f=f*</w:t>
+      </w:r>
+      <w:proofErr w:type="spellStart"/>
+      <w:r>
+        <w:rPr>
+          <w:rFonts w:ascii="Times New Roman" w:hAnsi="Times New Roman" w:cs="Times New Roman"/>
+          <w:sz w:val="24"/>
+          <w:szCs w:val="24"/>
+        </w:rPr>
+        <w:t>i</w:t>
       </w:r>
       <w:proofErr w:type="spellEnd"/>
+    </w:p>
+    <w:p>
+      <w:pPr>
+        <w:pStyle w:val="ListParagraph"/>
+        <w:rPr>
+          <w:rFonts w:ascii="Times New Roman" w:hAnsi="Times New Roman" w:cs="Times New Roman"/>
+          <w:sz w:val="24"/>
+          <w:szCs w:val="24"/>
+        </w:rPr>
+      </w:pPr>
+      <w:proofErr w:type="gramStart"/>
+      <w:r>
+        <w:rPr>
+          <w:rFonts w:ascii="Times New Roman" w:hAnsi="Times New Roman" w:cs="Times New Roman"/>
+          <w:sz w:val="24"/>
+          <w:szCs w:val="24"/>
+        </w:rPr>
+        <w:t>fun(</w:t>
+      </w:r>
       <w:proofErr w:type="gramEnd"/>
       <w:r>
         <w:rPr>
@@ -1419,56 +1433,8 @@
           <w:sz w:val="24"/>
           <w:szCs w:val="24"/>
         </w:rPr>
-        <w:t xml:space="preserve"> fun()</w:t>
-      </w:r>
-    </w:p>
-    <w:p>
-      <w:pPr>
-        <w:pStyle w:val="ListParagraph"/>
-        <w:rPr>
-          <w:rFonts w:ascii="Times New Roman" w:hAnsi="Times New Roman" w:cs="Times New Roman"/>
-          <w:sz w:val="24"/>
-          <w:szCs w:val="24"/>
-        </w:rPr>
-      </w:pPr>
-      <w:r>
-        <w:rPr>
-          <w:rFonts w:ascii="Times New Roman" w:hAnsi="Times New Roman" w:cs="Times New Roman"/>
-          <w:sz w:val="24"/>
-          <w:szCs w:val="24"/>
-        </w:rPr>
-        <w:t>f=f*</w:t>
-      </w:r>
-      <w:proofErr w:type="spellStart"/>
-      <w:r>
-        <w:rPr>
-          <w:rFonts w:ascii="Times New Roman" w:hAnsi="Times New Roman" w:cs="Times New Roman"/>
-          <w:sz w:val="24"/>
-          <w:szCs w:val="24"/>
-        </w:rPr>
-        <w:t>i</w:t>
-      </w:r>
-      <w:proofErr w:type="spellEnd"/>
-    </w:p>
-    <w:p>
-      <w:pPr>
-        <w:pStyle w:val="ListParagraph"/>
-        <w:rPr>
-          <w:rFonts w:ascii="Times New Roman" w:hAnsi="Times New Roman" w:cs="Times New Roman"/>
-          <w:sz w:val="24"/>
-          <w:szCs w:val="24"/>
-        </w:rPr>
-      </w:pPr>
-      <w:proofErr w:type="gramStart"/>
-      <w:r>
-        <w:rPr>
-          <w:rFonts w:ascii="Times New Roman" w:hAnsi="Times New Roman" w:cs="Times New Roman"/>
-          <w:sz w:val="24"/>
-          <w:szCs w:val="24"/>
-        </w:rPr>
-        <w:t>fun()</w:t>
-      </w:r>
-      <w:proofErr w:type="gramEnd"/>
+        <w:t>)</w:t>
+      </w:r>
     </w:p>
     <w:p>
       <w:pPr>
@@ -1508,8 +1474,18 @@
           <w:sz w:val="24"/>
           <w:szCs w:val="24"/>
         </w:rPr>
-        <w:t>name=”</w:t>
-      </w:r>
+        <w:t>name=”Saveetha”;</w:t>
+      </w:r>
+    </w:p>
+    <w:p>
+      <w:pPr>
+        <w:pStyle w:val="ListParagraph"/>
+        <w:rPr>
+          <w:rFonts w:ascii="Times New Roman" w:hAnsi="Times New Roman" w:cs="Times New Roman"/>
+          <w:sz w:val="24"/>
+          <w:szCs w:val="24"/>
+        </w:rPr>
+      </w:pPr>
       <w:proofErr w:type="spellStart"/>
       <w:r>
         <w:rPr>
@@ -1517,7 +1493,7 @@
           <w:sz w:val="24"/>
           <w:szCs w:val="24"/>
         </w:rPr>
-        <w:t>Saveetha</w:t>
+        <w:t>Printf</w:t>
       </w:r>
       <w:proofErr w:type="spellEnd"/>
       <w:r>
@@ -1526,45 +1502,7 @@
           <w:sz w:val="24"/>
           <w:szCs w:val="24"/>
         </w:rPr>
-        <w:t>”;</w:t>
-      </w:r>
-    </w:p>
-    <w:p>
-      <w:pPr>
-        <w:pStyle w:val="ListParagraph"/>
-        <w:rPr>
-          <w:rFonts w:ascii="Times New Roman" w:hAnsi="Times New Roman" w:cs="Times New Roman"/>
-          <w:sz w:val="24"/>
-          <w:szCs w:val="24"/>
-        </w:rPr>
-      </w:pPr>
-      <w:proofErr w:type="spellStart"/>
-      <w:proofErr w:type="gramStart"/>
-      <w:r>
-        <w:rPr>
-          <w:rFonts w:ascii="Times New Roman" w:hAnsi="Times New Roman" w:cs="Times New Roman"/>
-          <w:sz w:val="24"/>
-          <w:szCs w:val="24"/>
-        </w:rPr>
-        <w:t>Printf</w:t>
-      </w:r>
-      <w:proofErr w:type="spellEnd"/>
-      <w:r>
-        <w:rPr>
-          <w:rFonts w:ascii="Times New Roman" w:hAnsi="Times New Roman" w:cs="Times New Roman"/>
-          <w:sz w:val="24"/>
-          <w:szCs w:val="24"/>
-        </w:rPr>
-        <w:t>(</w:t>
-      </w:r>
-      <w:proofErr w:type="gramEnd"/>
-      <w:r>
-        <w:rPr>
-          <w:rFonts w:ascii="Times New Roman" w:hAnsi="Times New Roman" w:cs="Times New Roman"/>
-          <w:sz w:val="24"/>
-          <w:szCs w:val="24"/>
-        </w:rPr>
-        <w:t>name);</w:t>
+        <w:t>(name);</w:t>
       </w:r>
     </w:p>
     <w:p>
@@ -1587,25 +1525,7 @@
           <w:sz w:val="24"/>
           <w:szCs w:val="24"/>
         </w:rPr>
-        <w:t xml:space="preserve">_________ </w:t>
-      </w:r>
-      <w:proofErr w:type="gramStart"/>
-      <w:r>
-        <w:rPr>
-          <w:rFonts w:ascii="Times New Roman" w:hAnsi="Times New Roman" w:cs="Times New Roman"/>
-          <w:sz w:val="24"/>
-          <w:szCs w:val="24"/>
-        </w:rPr>
-        <w:t>method</w:t>
-      </w:r>
-      <w:proofErr w:type="gramEnd"/>
-      <w:r>
-        <w:rPr>
-          <w:rFonts w:ascii="Times New Roman" w:hAnsi="Times New Roman" w:cs="Times New Roman"/>
-          <w:sz w:val="24"/>
-          <w:szCs w:val="24"/>
-        </w:rPr>
-        <w:t xml:space="preserve"> is used find the length of the string.</w:t>
+        <w:t>_________ method is used find the length of the string.</w:t>
       </w:r>
     </w:p>
     <w:p>
@@ -1651,25 +1571,7 @@
           <w:sz w:val="24"/>
           <w:szCs w:val="24"/>
         </w:rPr>
-        <w:t xml:space="preserve">______ </w:t>
-      </w:r>
-      <w:proofErr w:type="gramStart"/>
-      <w:r>
-        <w:rPr>
-          <w:rFonts w:ascii="Times New Roman" w:hAnsi="Times New Roman" w:cs="Times New Roman"/>
-          <w:sz w:val="24"/>
-          <w:szCs w:val="24"/>
-        </w:rPr>
-        <w:t>code</w:t>
-      </w:r>
-      <w:proofErr w:type="gramEnd"/>
-      <w:r>
-        <w:rPr>
-          <w:rFonts w:ascii="Times New Roman" w:hAnsi="Times New Roman" w:cs="Times New Roman"/>
-          <w:sz w:val="24"/>
-          <w:szCs w:val="24"/>
-        </w:rPr>
-        <w:t xml:space="preserve"> is used to </w:t>
+        <w:t xml:space="preserve">______ code is used to </w:t>
       </w:r>
       <w:r>
         <w:rPr>
@@ -1687,8 +1589,6 @@
         </w:rPr>
         <w:t>first character of a given string.</w:t>
       </w:r>
-      <w:bookmarkStart w:id="0" w:name="_GoBack"/>
-      <w:bookmarkEnd w:id="0"/>
     </w:p>
     <w:p>
       <w:pPr>
@@ -2031,25 +1931,7 @@
           <w:sz w:val="24"/>
           <w:szCs w:val="24"/>
         </w:rPr>
-        <w:t>. 1+x/1!-x2/2</w:t>
-      </w:r>
-      <w:proofErr w:type="gramStart"/>
-      <w:r>
-        <w:rPr>
-          <w:rFonts w:ascii="Times New Roman" w:hAnsi="Times New Roman" w:cs="Times New Roman"/>
-          <w:sz w:val="24"/>
-          <w:szCs w:val="24"/>
-        </w:rPr>
-        <w:t>!+</w:t>
-      </w:r>
-      <w:proofErr w:type="gramEnd"/>
-      <w:r>
-        <w:rPr>
-          <w:rFonts w:ascii="Times New Roman" w:hAnsi="Times New Roman" w:cs="Times New Roman"/>
-          <w:sz w:val="24"/>
-          <w:szCs w:val="24"/>
-        </w:rPr>
-        <w:t>x3/3!-...</w:t>
+        <w:t>. 1+x/1!-x2/2!+x3/3!-...</w:t>
       </w:r>
     </w:p>
     <w:p>
@@ -2197,33 +2079,15 @@
           <w:sz w:val="24"/>
           <w:szCs w:val="24"/>
         </w:rPr>
-        <w:t>. Write a python program to find a string is palindrome or not</w:t>
-      </w:r>
-      <w:proofErr w:type="gramStart"/>
-      <w:r>
-        <w:rPr>
-          <w:rFonts w:ascii="Times New Roman" w:hAnsi="Times New Roman" w:cs="Times New Roman"/>
-          <w:sz w:val="24"/>
-          <w:szCs w:val="24"/>
-        </w:rPr>
-        <w:t>?</w:t>
-      </w:r>
-      <w:r>
-        <w:rPr>
-          <w:rFonts w:ascii="Times New Roman" w:hAnsi="Times New Roman" w:cs="Times New Roman"/>
-          <w:sz w:val="24"/>
-          <w:szCs w:val="24"/>
-        </w:rPr>
-        <w:t>.</w:t>
-      </w:r>
-      <w:proofErr w:type="gramEnd"/>
-      <w:r>
-        <w:rPr>
-          <w:rFonts w:ascii="Times New Roman" w:hAnsi="Times New Roman" w:cs="Times New Roman"/>
-          <w:sz w:val="24"/>
-          <w:szCs w:val="24"/>
-        </w:rPr>
-        <w:t xml:space="preserve"> Write the steps. </w:t>
+        <w:t>. Write a python program to find a string is palindrome or not?</w:t>
+      </w:r>
+      <w:r>
+        <w:rPr>
+          <w:rFonts w:ascii="Times New Roman" w:hAnsi="Times New Roman" w:cs="Times New Roman"/>
+          <w:sz w:val="24"/>
+          <w:szCs w:val="24"/>
+        </w:rPr>
+        <w:t xml:space="preserve">. Write the steps. </w:t>
       </w:r>
     </w:p>
     <w:p>
@@ -2249,33 +2113,15 @@
           <w:sz w:val="24"/>
           <w:szCs w:val="24"/>
         </w:rPr>
-        <w:t xml:space="preserve"> and write the steps</w:t>
-      </w:r>
-      <w:proofErr w:type="gramStart"/>
-      <w:r>
-        <w:rPr>
-          <w:rFonts w:ascii="Times New Roman" w:hAnsi="Times New Roman" w:cs="Times New Roman"/>
-          <w:sz w:val="24"/>
-          <w:szCs w:val="24"/>
-        </w:rPr>
-        <w:t>.</w:t>
-      </w:r>
-      <w:r>
-        <w:rPr>
-          <w:rFonts w:ascii="Times New Roman" w:hAnsi="Times New Roman" w:cs="Times New Roman"/>
-          <w:sz w:val="24"/>
-          <w:szCs w:val="24"/>
-        </w:rPr>
-        <w:t>.</w:t>
-      </w:r>
-      <w:proofErr w:type="gramEnd"/>
-      <w:r>
-        <w:rPr>
-          <w:rFonts w:ascii="Times New Roman" w:hAnsi="Times New Roman" w:cs="Times New Roman"/>
-          <w:sz w:val="24"/>
-          <w:szCs w:val="24"/>
-        </w:rPr>
-        <w:t xml:space="preserve"> </w:t>
+        <w:t xml:space="preserve"> and write the steps.</w:t>
+      </w:r>
+      <w:r>
+        <w:rPr>
+          <w:rFonts w:ascii="Times New Roman" w:hAnsi="Times New Roman" w:cs="Times New Roman"/>
+          <w:sz w:val="24"/>
+          <w:szCs w:val="24"/>
+        </w:rPr>
+        <w:t xml:space="preserve">. </w:t>
       </w:r>
     </w:p>
     <w:p>
@@ -2324,6 +2170,36 @@
           <w:szCs w:val="24"/>
         </w:rPr>
         <w:t xml:space="preserve">b. Display ‘N’ Fibonacci numbers using function and write the steps. </w:t>
+      </w:r>
+    </w:p>
+    <w:p>
+      <w:pPr>
+        <w:pStyle w:val="ListParagraph"/>
+        <w:ind w:left="2160" w:firstLine="720"/>
+        <w:rPr>
+          <w:rFonts w:ascii="Times New Roman" w:hAnsi="Times New Roman" w:cs="Times New Roman"/>
+          <w:sz w:val="24"/>
+          <w:szCs w:val="24"/>
+        </w:rPr>
+      </w:pPr>
+    </w:p>
+    <w:p>
+      <w:pPr>
+        <w:pStyle w:val="ListParagraph"/>
+        <w:ind w:left="2160" w:firstLine="720"/>
+        <w:rPr>
+          <w:rFonts w:ascii="Times New Roman" w:hAnsi="Times New Roman" w:cs="Times New Roman"/>
+          <w:sz w:val="24"/>
+          <w:szCs w:val="24"/>
+        </w:rPr>
+      </w:pPr>
+      <w:r>
+        <w:rPr>
+          <w:rFonts w:ascii="Times New Roman" w:hAnsi="Times New Roman" w:cs="Times New Roman"/>
+          <w:sz w:val="24"/>
+          <w:szCs w:val="24"/>
+        </w:rPr>
+        <w:t>Good Luck</w:t>
       </w:r>
     </w:p>
     <w:p>
@@ -2347,8 +2223,8 @@
 </file>
 
 <file path=word/numbering.xml><?xml version="1.0" encoding="utf-8"?>
-<w:numbering xmlns:wpc="http://schemas.microsoft.com/office/word/2010/wordprocessingCanvas" xmlns:mc="http://schemas.openxmlformats.org/markup-compatibility/2006" xmlns:o="urn:schemas-microsoft-com:office:office" xmlns:r="http://schemas.openxmlformats.org/officeDocument/2006/relationships" xmlns:m="http://schemas.openxmlformats.org/officeDocument/2006/math" xmlns:v="urn:schemas-microsoft-com:vml" xmlns:wp14="http://schemas.microsoft.com/office/word/2010/wordprocessingDrawing" xmlns:wp="http://schemas.openxmlformats.org/drawingml/2006/wordprocessingDrawing" xmlns:w10="urn:schemas-microsoft-com:office:word" xmlns:w="http://schemas.openxmlformats.org/wordprocessingml/2006/main" xmlns:w14="http://schemas.microsoft.com/office/word/2010/wordml" xmlns:wpg="http://schemas.microsoft.com/office/word/2010/wordprocessingGroup" xmlns:wpi="http://schemas.microsoft.com/office/word/2010/wordprocessingInk" xmlns:wne="http://schemas.microsoft.com/office/word/2006/wordml" xmlns:wps="http://schemas.microsoft.com/office/word/2010/wordprocessingShape" mc:Ignorable="w14 wp14">
-  <w:abstractNum w:abstractNumId="0">
+<w:numbering xmlns:wpc="http://schemas.microsoft.com/office/word/2010/wordprocessingCanvas" xmlns:cx="http://schemas.microsoft.com/office/drawing/2014/chartex" xmlns:cx1="http://schemas.microsoft.com/office/drawing/2015/9/8/chartex" xmlns:cx2="http://schemas.microsoft.com/office/drawing/2015/10/21/chartex" xmlns:cx3="http://schemas.microsoft.com/office/drawing/2016/5/9/chartex" xmlns:cx4="http://schemas.microsoft.com/office/drawing/2016/5/10/chartex" xmlns:cx5="http://schemas.microsoft.com/office/drawing/2016/5/11/chartex" xmlns:cx6="http://schemas.microsoft.com/office/drawing/2016/5/12/chartex" xmlns:cx7="http://schemas.microsoft.com/office/drawing/2016/5/13/chartex" xmlns:cx8="http://schemas.microsoft.com/office/drawing/2016/5/14/chartex" xmlns:mc="http://schemas.openxmlformats.org/markup-compatibility/2006" xmlns:aink="http://schemas.microsoft.com/office/drawing/2016/ink" xmlns:am3d="http://schemas.microsoft.com/office/drawing/2017/model3d" xmlns:o="urn:schemas-microsoft-com:office:office" xmlns:oel="http://schemas.microsoft.com/office/2019/extlst" xmlns:r="http://schemas.openxmlformats.org/officeDocument/2006/relationships" xmlns:m="http://schemas.openxmlformats.org/officeDocument/2006/math" xmlns:v="urn:schemas-microsoft-com:vml" xmlns:wp14="http://schemas.microsoft.com/office/word/2010/wordprocessingDrawing" xmlns:wp="http://schemas.openxmlformats.org/drawingml/2006/wordprocessingDrawing" xmlns:w10="urn:schemas-microsoft-com:office:word" xmlns:w="http://schemas.openxmlformats.org/wordprocessingml/2006/main" xmlns:w14="http://schemas.microsoft.com/office/word/2010/wordml" xmlns:w15="http://schemas.microsoft.com/office/word/2012/wordml" xmlns:w16cex="http://schemas.microsoft.com/office/word/2018/wordml/cex" xmlns:w16cid="http://schemas.microsoft.com/office/word/2016/wordml/cid" xmlns:w16="http://schemas.microsoft.com/office/word/2018/wordml" xmlns:w16du="http://schemas.microsoft.com/office/word/2023/wordml/word16du" xmlns:w16sdtdh="http://schemas.microsoft.com/office/word/2020/wordml/sdtdatahash" xmlns:w16se="http://schemas.microsoft.com/office/word/2015/wordml/symex" xmlns:wpg="http://schemas.microsoft.com/office/word/2010/wordprocessingGroup" xmlns:wpi="http://schemas.microsoft.com/office/word/2010/wordprocessingInk" xmlns:wne="http://schemas.microsoft.com/office/word/2006/wordml" xmlns:wps="http://schemas.microsoft.com/office/word/2010/wordprocessingShape" mc:Ignorable="w14 w15 w16se w16cid w16 w16cex w16sdtdh w16du wp14">
+  <w:abstractNum w:abstractNumId="0" w15:restartNumberingAfterBreak="0">
     <w:nsid w:val="1C2F7B02"/>
     <w:multiLevelType w:val="hybridMultilevel"/>
     <w:tmpl w:val="D0B40B18"/>
@@ -2438,7 +2314,7 @@
       </w:pPr>
     </w:lvl>
   </w:abstractNum>
-  <w:abstractNum w:abstractNumId="1">
+  <w:abstractNum w:abstractNumId="1" w15:restartNumberingAfterBreak="0">
     <w:nsid w:val="219E683A"/>
     <w:multiLevelType w:val="hybridMultilevel"/>
     <w:tmpl w:val="600C0BA6"/>
@@ -2527,7 +2403,7 @@
       </w:pPr>
     </w:lvl>
   </w:abstractNum>
-  <w:abstractNum w:abstractNumId="2">
+  <w:abstractNum w:abstractNumId="2" w15:restartNumberingAfterBreak="0">
     <w:nsid w:val="2C403DBB"/>
     <w:multiLevelType w:val="hybridMultilevel"/>
     <w:tmpl w:val="52E8E42E"/>
@@ -2616,7 +2492,7 @@
       </w:pPr>
     </w:lvl>
   </w:abstractNum>
-  <w:abstractNum w:abstractNumId="3">
+  <w:abstractNum w:abstractNumId="3" w15:restartNumberingAfterBreak="0">
     <w:nsid w:val="321E70E1"/>
     <w:multiLevelType w:val="hybridMultilevel"/>
     <w:tmpl w:val="D1A42704"/>
@@ -2705,7 +2581,7 @@
       </w:pPr>
     </w:lvl>
   </w:abstractNum>
-  <w:abstractNum w:abstractNumId="4">
+  <w:abstractNum w:abstractNumId="4" w15:restartNumberingAfterBreak="0">
     <w:nsid w:val="3BA61A77"/>
     <w:multiLevelType w:val="hybridMultilevel"/>
     <w:tmpl w:val="CD722EAC"/>
@@ -2794,7 +2670,7 @@
       </w:pPr>
     </w:lvl>
   </w:abstractNum>
-  <w:abstractNum w:abstractNumId="5">
+  <w:abstractNum w:abstractNumId="5" w15:restartNumberingAfterBreak="0">
     <w:nsid w:val="4D33712E"/>
     <w:multiLevelType w:val="hybridMultilevel"/>
     <w:tmpl w:val="9CBA18B0"/>
@@ -2883,7 +2759,7 @@
       </w:pPr>
     </w:lvl>
   </w:abstractNum>
-  <w:abstractNum w:abstractNumId="6">
+  <w:abstractNum w:abstractNumId="6" w15:restartNumberingAfterBreak="0">
     <w:nsid w:val="64501076"/>
     <w:multiLevelType w:val="hybridMultilevel"/>
     <w:tmpl w:val="18305D26"/>
@@ -2969,7 +2845,7 @@
       </w:pPr>
     </w:lvl>
   </w:abstractNum>
-  <w:abstractNum w:abstractNumId="7">
+  <w:abstractNum w:abstractNumId="7" w15:restartNumberingAfterBreak="0">
     <w:nsid w:val="7B3C733E"/>
     <w:multiLevelType w:val="hybridMultilevel"/>
     <w:tmpl w:val="99F61C84"/>
@@ -3058,35 +2934,35 @@
       </w:pPr>
     </w:lvl>
   </w:abstractNum>
-  <w:num w:numId="1">
+  <w:num w:numId="1" w16cid:durableId="1218853706">
     <w:abstractNumId w:val="1"/>
   </w:num>
-  <w:num w:numId="2">
+  <w:num w:numId="2" w16cid:durableId="375861065">
     <w:abstractNumId w:val="7"/>
   </w:num>
-  <w:num w:numId="3">
+  <w:num w:numId="3" w16cid:durableId="517235761">
     <w:abstractNumId w:val="2"/>
   </w:num>
-  <w:num w:numId="4">
+  <w:num w:numId="4" w16cid:durableId="1743066268">
     <w:abstractNumId w:val="0"/>
   </w:num>
-  <w:num w:numId="5">
+  <w:num w:numId="5" w16cid:durableId="1254626602">
     <w:abstractNumId w:val="6"/>
   </w:num>
-  <w:num w:numId="6">
+  <w:num w:numId="6" w16cid:durableId="240677674">
     <w:abstractNumId w:val="3"/>
   </w:num>
-  <w:num w:numId="7">
+  <w:num w:numId="7" w16cid:durableId="141122787">
     <w:abstractNumId w:val="5"/>
   </w:num>
-  <w:num w:numId="8">
+  <w:num w:numId="8" w16cid:durableId="841893730">
     <w:abstractNumId w:val="4"/>
   </w:num>
 </w:numbering>
 </file>
 
 <file path=word/styles.xml><?xml version="1.0" encoding="utf-8"?>
-<w:styles xmlns:mc="http://schemas.openxmlformats.org/markup-compatibility/2006" xmlns:r="http://schemas.openxmlformats.org/officeDocument/2006/relationships" xmlns:w="http://schemas.openxmlformats.org/wordprocessingml/2006/main" xmlns:w14="http://schemas.microsoft.com/office/word/2010/wordml" mc:Ignorable="w14">
+<w:styles xmlns:mc="http://schemas.openxmlformats.org/markup-compatibility/2006" xmlns:r="http://schemas.openxmlformats.org/officeDocument/2006/relationships" xmlns:w="http://schemas.openxmlformats.org/wordprocessingml/2006/main" xmlns:w14="http://schemas.microsoft.com/office/word/2010/wordml" xmlns:w15="http://schemas.microsoft.com/office/word/2012/wordml" xmlns:w16cex="http://schemas.microsoft.com/office/word/2018/wordml/cex" xmlns:w16cid="http://schemas.microsoft.com/office/word/2016/wordml/cid" xmlns:w16="http://schemas.microsoft.com/office/word/2018/wordml" xmlns:w16du="http://schemas.microsoft.com/office/word/2023/wordml/word16du" xmlns:w16sdtdh="http://schemas.microsoft.com/office/word/2020/wordml/sdtdatahash" xmlns:w16se="http://schemas.microsoft.com/office/word/2015/wordml/symex" mc:Ignorable="w14 w15 w16se w16cid w16 w16cex w16sdtdh w16du">
   <w:docDefaults>
     <w:rPrDefault>
       <w:rPr>
@@ -3102,373 +2978,383 @@
       </w:pPr>
     </w:pPrDefault>
   </w:docDefaults>
-  <w:latentStyles w:defLockedState="0" w:defUIPriority="99" w:defSemiHidden="1" w:defUnhideWhenUsed="1" w:defQFormat="0" w:count="267">
-    <w:lsdException w:name="Normal" w:semiHidden="0" w:uiPriority="0" w:unhideWhenUsed="0" w:qFormat="1"/>
-    <w:lsdException w:name="heading 1" w:semiHidden="0" w:uiPriority="9" w:unhideWhenUsed="0" w:qFormat="1"/>
-    <w:lsdException w:name="heading 2" w:uiPriority="9" w:qFormat="1"/>
-    <w:lsdException w:name="heading 3" w:uiPriority="9" w:qFormat="1"/>
-    <w:lsdException w:name="heading 4" w:uiPriority="9" w:qFormat="1"/>
-    <w:lsdException w:name="heading 5" w:uiPriority="9" w:qFormat="1"/>
-    <w:lsdException w:name="heading 6" w:uiPriority="9" w:qFormat="1"/>
-    <w:lsdException w:name="heading 7" w:uiPriority="9" w:qFormat="1"/>
-    <w:lsdException w:name="heading 8" w:uiPriority="9" w:qFormat="1"/>
-    <w:lsdException w:name="heading 9" w:uiPriority="9" w:qFormat="1"/>
-    <w:lsdException w:name="toc 1" w:uiPriority="39"/>
-    <w:lsdException w:name="toc 2" w:uiPriority="39"/>
-    <w:lsdException w:name="toc 3" w:uiPriority="39"/>
-    <w:lsdException w:name="toc 4" w:uiPriority="39"/>
-    <w:lsdException w:name="toc 5" w:uiPriority="39"/>
-    <w:lsdException w:name="toc 6" w:uiPriority="39"/>
-    <w:lsdException w:name="toc 7" w:uiPriority="39"/>
-    <w:lsdException w:name="toc 8" w:uiPriority="39"/>
-    <w:lsdException w:name="toc 9" w:uiPriority="39"/>
-    <w:lsdException w:name="caption" w:uiPriority="35" w:qFormat="1"/>
-    <w:lsdException w:name="Title" w:semiHidden="0" w:uiPriority="10" w:unhideWhenUsed="0" w:qFormat="1"/>
-    <w:lsdException w:name="Default Paragraph Font" w:uiPriority="1"/>
-    <w:lsdException w:name="Subtitle" w:semiHidden="0" w:uiPriority="11" w:unhideWhenUsed="0" w:qFormat="1"/>
-    <w:lsdException w:name="Strong" w:semiHidden="0" w:uiPriority="22" w:unhideWhenUsed="0" w:qFormat="1"/>
-    <w:lsdException w:name="Emphasis" w:semiHidden="0" w:uiPriority="20" w:unhideWhenUsed="0" w:qFormat="1"/>
-    <w:lsdException w:name="Table Grid" w:semiHidden="0" w:uiPriority="59" w:unhideWhenUsed="0"/>
-    <w:lsdException w:name="Placeholder Text" w:unhideWhenUsed="0"/>
-    <w:lsdException w:name="No Spacing" w:semiHidden="0" w:uiPriority="1" w:unhideWhenUsed="0" w:qFormat="1"/>
-    <w:lsdException w:name="Light Shading" w:semiHidden="0" w:uiPriority="60" w:unhideWhenUsed="0"/>
-    <w:lsdException w:name="Light List" w:semiHidden="0" w:uiPriority="61" w:unhideWhenUsed="0"/>
-    <w:lsdException w:name="Light Grid" w:semiHidden="0" w:uiPriority="62" w:unhideWhenUsed="0"/>
-    <w:lsdException w:name="Medium Shading 1" w:semiHidden="0" w:uiPriority="63" w:unhideWhenUsed="0"/>
-    <w:lsdException w:name="Medium Shading 2" w:semiHidden="0" w:uiPriority="64" w:unhideWhenUsed="0"/>
-    <w:lsdException w:name="Medium List 1" w:semiHidden="0" w:uiPriority="65" w:unhideWhenUsed="0"/>
-    <w:lsdException w:name="Medium List 2" w:semiHidden="0" w:uiPriority="66" w:unhideWhenUsed="0"/>
-    <w:lsdException w:name="Medium Grid 1" w:semiHidden="0" w:uiPriority="67" w:unhideWhenUsed="0"/>
-    <w:lsdException w:name="Medium Grid 2" w:semiHidden="0" w:uiPriority="68" w:unhideWhenUsed="0"/>
-    <w:lsdException w:name="Medium Grid 3" w:semiHidden="0" w:uiPriority="69" w:unhideWhenUsed="0"/>
-    <w:lsdException w:name="Dark List" w:semiHidden="0" w:uiPriority="70" w:unhideWhenUsed="0"/>
-    <w:lsdException w:name="Colorful Shading" w:semiHidden="0" w:uiPriority="71" w:unhideWhenUsed="0"/>
-    <w:lsdException w:name="Colorful List" w:semiHidden="0" w:uiPriority="72" w:unhideWhenUsed="0"/>
-    <w:lsdException w:name="Colorful Grid" w:semiHidden="0" w:uiPriority="73" w:unhideWhenUsed="0"/>
-    <w:lsdException w:name="Light Shading Accent 1" w:semiHidden="0" w:uiPriority="60" w:unhideWhenUsed="0"/>
-    <w:lsdException w:name="Light List Accent 1" w:semiHidden="0" w:uiPriority="61" w:unhideWhenUsed="0"/>
-    <w:lsdException w:name="Light Grid Accent 1" w:semiHidden="0" w:uiPriority="62" w:unhideWhenUsed="0"/>
-    <w:lsdException w:name="Medium Shading 1 Accent 1" w:semiHidden="0" w:uiPriority="63" w:unhideWhenUsed="0"/>
-    <w:lsdException w:name="Medium Shading 2 Accent 1" w:semiHidden="0" w:uiPriority="64" w:unhideWhenUsed="0"/>
-    <w:lsdException w:name="Medium List 1 Accent 1" w:semiHidden="0" w:uiPriority="65" w:unhideWhenUsed="0"/>
-    <w:lsdException w:name="Revision" w:unhideWhenUsed="0"/>
-    <w:lsdException w:name="List Paragraph" w:semiHidden="0" w:uiPriority="34" w:unhideWhenUsed="0" w:qFormat="1"/>
-    <w:lsdException w:name="Quote" w:semiHidden="0" w:uiPriority="29" w:unhideWhenUsed="0" w:qFormat="1"/>
-    <w:lsdException w:name="Intense Quote" w:semiHidden="0" w:uiPriority="30" w:unhideWhenUsed="0" w:qFormat="1"/>
-    <w:lsdException w:name="Medium List 2 Accent 1" w:semiHidden="0" w:uiPriority="66" w:unhideWhenUsed="0"/>
-    <w:lsdException w:name="Medium Grid 1 Accent 1" w:semiHidden="0" w:uiPriority="67" w:unhideWhenUsed="0"/>
-    <w:lsdException w:name="Medium Grid 2 Accent 1" w:semiHidden="0" w:uiPriority="68" w:unhideWhenUsed="0"/>
-    <w:lsdException w:name="Medium Grid 3 Accent 1" w:semiHidden="0" w:uiPriority="69" w:unhideWhenUsed="0"/>
-    <w:lsdException w:name="Dark List Accent 1" w:semiHidden="0" w:uiPriority="70" w:unhideWhenUsed="0"/>
-    <w:lsdException w:name="Colorful Shading Accent 1" w:semiHidden="0" w:uiPriority="71" w:unhideWhenUsed="0"/>
-    <w:lsdException w:name="Colorful List Accent 1" w:semiHidden="0" w:uiPriority="72" w:unhideWhenUsed="0"/>
-    <w:lsdException w:name="Colorful Grid Accent 1" w:semiHidden="0" w:uiPriority="73" w:unhideWhenUsed="0"/>
-    <w:lsdException w:name="Light Shading Accent 2" w:semiHidden="0" w:uiPriority="60" w:unhideWhenUsed="0"/>
-    <w:lsdException w:name="Light List Accent 2" w:semiHidden="0" w:uiPriority="61" w:unhideWhenUsed="0"/>
-    <w:lsdException w:name="Light Grid Accent 2" w:semiHidden="0" w:uiPriority="62" w:unhideWhenUsed="0"/>
-    <w:lsdException w:name="Medium Shading 1 Accent 2" w:semiHidden="0" w:uiPriority="63" w:unhideWhenUsed="0"/>
-    <w:lsdException w:name="Medium Shading 2 Accent 2" w:semiHidden="0" w:uiPriority="64" w:unhideWhenUsed="0"/>
-    <w:lsdException w:name="Medium List 1 Accent 2" w:semiHidden="0" w:uiPriority="65" w:unhideWhenUsed="0"/>
-    <w:lsdException w:name="Medium List 2 Accent 2" w:semiHidden="0" w:uiPriority="66" w:unhideWhenUsed="0"/>
-    <w:lsdException w:name="Medium Grid 1 Accent 2" w:semiHidden="0" w:uiPriority="67" w:unhideWhenUsed="0"/>
-    <w:lsdException w:name="Medium Grid 2 Accent 2" w:semiHidden="0" w:uiPriority="68" w:unhideWhenUsed="0"/>
-    <w:lsdException w:name="Medium Grid 3 Accent 2" w:semiHidden="0" w:uiPriority="69" w:unhideWhenUsed="0"/>
-    <w:lsdException w:name="Dark List Accent 2" w:semiHidden="0" w:uiPriority="70" w:unhideWhenUsed="0"/>
-    <w:lsdException w:name="Colorful Shading Accent 2" w:semiHidden="0" w:uiPriority="71" w:unhideWhenUsed="0"/>
-    <w:lsdException w:name="Colorful List Accent 2" w:semiHidden="0" w:uiPriority="72" w:unhideWhenUsed="0"/>
-    <w:lsdException w:name="Colorful Grid Accent 2" w:semiHidden="0" w:uiPriority="73" w:unhideWhenUsed="0"/>
-    <w:lsdException w:name="Light Shading Accent 3" w:semiHidden="0" w:uiPriority="60" w:unhideWhenUsed="0"/>
-    <w:lsdException w:name="Light List Accent 3" w:semiHidden="0" w:uiPriority="61" w:unhideWhenUsed="0"/>
-    <w:lsdException w:name="Light Grid Accent 3" w:semiHidden="0" w:uiPriority="62" w:unhideWhenUsed="0"/>
-    <w:lsdException w:name="Medium Shading 1 Accent 3" w:semiHidden="0" w:uiPriority="63" w:unhideWhenUsed="0"/>
-    <w:lsdException w:name="Medium Shading 2 Accent 3" w:semiHidden="0" w:uiPriority="64" w:unhideWhenUsed="0"/>
-    <w:lsdException w:name="Medium List 1 Accent 3" w:semiHidden="0" w:uiPriority="65" w:unhideWhenUsed="0"/>
-    <w:lsdException w:name="Medium List 2 Accent 3" w:semiHidden="0" w:uiPriority="66" w:unhideWhenUsed="0"/>
-    <w:lsdException w:name="Medium Grid 1 Accent 3" w:semiHidden="0" w:uiPriority="67" w:unhideWhenUsed="0"/>
-    <w:lsdException w:name="Medium Grid 2 Accent 3" w:semiHidden="0" w:uiPriority="68" w:unhideWhenUsed="0"/>
-    <w:lsdException w:name="Medium Grid 3 Accent 3" w:semiHidden="0" w:uiPriority="69" w:unhideWhenUsed="0"/>
-    <w:lsdException w:name="Dark List Accent 3" w:semiHidden="0" w:uiPriority="70" w:unhideWhenUsed="0"/>
-    <w:lsdException w:name="Colorful Shading Accent 3" w:semiHidden="0" w:uiPriority="71" w:unhideWhenUsed="0"/>
-    <w:lsdException w:name="Colorful List Accent 3" w:semiHidden="0" w:uiPriority="72" w:unhideWhenUsed="0"/>
-    <w:lsdException w:name="Colorful Grid Accent 3" w:semiHidden="0" w:uiPriority="73" w:unhideWhenUsed="0"/>
-    <w:lsdException w:name="Light Shading Accent 4" w:semiHidden="0" w:uiPriority="60" w:unhideWhenUsed="0"/>
-    <w:lsdException w:name="Light List Accent 4" w:semiHidden="0" w:uiPriority="61" w:unhideWhenUsed="0"/>
-    <w:lsdException w:name="Light Grid Accent 4" w:semiHidden="0" w:uiPriority="62" w:unhideWhenUsed="0"/>
-    <w:lsdException w:name="Medium Shading 1 Accent 4" w:semiHidden="0" w:uiPriority="63" w:unhideWhenUsed="0"/>
-    <w:lsdException w:name="Medium Shading 2 Accent 4" w:semiHidden="0" w:uiPriority="64" w:unhideWhenUsed="0"/>
-    <w:lsdException w:name="Medium List 1 Accent 4" w:semiHidden="0" w:uiPriority="65" w:unhideWhenUsed="0"/>
-    <w:lsdException w:name="Medium List 2 Accent 4" w:semiHidden="0" w:uiPriority="66" w:unhideWhenUsed="0"/>
-    <w:lsdException w:name="Medium Grid 1 Accent 4" w:semiHidden="0" w:uiPriority="67" w:unhideWhenUsed="0"/>
-    <w:lsdException w:name="Medium Grid 2 Accent 4" w:semiHidden="0" w:uiPriority="68" w:unhideWhenUsed="0"/>
-    <w:lsdException w:name="Medium Grid 3 Accent 4" w:semiHidden="0" w:uiPriority="69" w:unhideWhenUsed="0"/>
-    <w:lsdException w:name="Dark List Accent 4" w:semiHidden="0" w:uiPriority="70" w:unhideWhenUsed="0"/>
-    <w:lsdException w:name="Colorful Shading Accent 4" w:semiHidden="0" w:uiPriority="71" w:unhideWhenUsed="0"/>
-    <w:lsdException w:name="Colorful List Accent 4" w:semiHidden="0" w:uiPriority="72" w:unhideWhenUsed="0"/>
-    <w:lsdException w:name="Colorful Grid Accent 4" w:semiHidden="0" w:uiPriority="73" w:unhideWhenUsed="0"/>
-    <w:lsdException w:name="Light Shading Accent 5" w:semiHidden="0" w:uiPriority="60" w:unhideWhenUsed="0"/>
-    <w:lsdException w:name="Light List Accent 5" w:semiHidden="0" w:uiPriority="61" w:unhideWhenUsed="0"/>
-    <w:lsdException w:name="Light Grid Accent 5" w:semiHidden="0" w:uiPriority="62" w:unhideWhenUsed="0"/>
-    <w:lsdException w:name="Medium Shading 1 Accent 5" w:semiHidden="0" w:uiPriority="63" w:unhideWhenUsed="0"/>
-    <w:lsdException w:name="Medium Shading 2 Accent 5" w:semiHidden="0" w:uiPriority="64" w:unhideWhenUsed="0"/>
-    <w:lsdException w:name="Medium List 1 Accent 5" w:semiHidden="0" w:uiPriority="65" w:unhideWhenUsed="0"/>
-    <w:lsdException w:name="Medium List 2 Accent 5" w:semiHidden="0" w:uiPriority="66" w:unhideWhenUsed="0"/>
-    <w:lsdException w:name="Medium Grid 1 Accent 5" w:semiHidden="0" w:uiPriority="67" w:unhideWhenUsed="0"/>
-    <w:lsdException w:name="Medium Grid 2 Accent 5" w:semiHidden="0" w:uiPriority="68" w:unhideWhenUsed="0"/>
-    <w:lsdException w:name="Medium Grid 3 Accent 5" w:semiHidden="0" w:uiPriority="69" w:unhideWhenUsed="0"/>
-    <w:lsdException w:name="Dark List Accent 5" w:semiHidden="0" w:uiPriority="70" w:unhideWhenUsed="0"/>
-    <w:lsdException w:name="Colorful Shading Accent 5" w:semiHidden="0" w:uiPriority="71" w:unhideWhenUsed="0"/>
-    <w:lsdException w:name="Colorful List Accent 5" w:semiHidden="0" w:uiPriority="72" w:unhideWhenUsed="0"/>
-    <w:lsdException w:name="Colorful Grid Accent 5" w:semiHidden="0" w:uiPriority="73" w:unhideWhenUsed="0"/>
-    <w:lsdException w:name="Light Shading Accent 6" w:semiHidden="0" w:uiPriority="60" w:unhideWhenUsed="0"/>
-    <w:lsdException w:name="Light List Accent 6" w:semiHidden="0" w:uiPriority="61" w:unhideWhenUsed="0"/>
-    <w:lsdException w:name="Light Grid Accent 6" w:semiHidden="0" w:uiPriority="62" w:unhideWhenUsed="0"/>
-    <w:lsdException w:name="Medium Shading 1 Accent 6" w:semiHidden="0" w:uiPriority="63" w:unhideWhenUsed="0"/>
-    <w:lsdException w:name="Medium Shading 2 Accent 6" w:semiHidden="0" w:uiPriority="64" w:unhideWhenUsed="0"/>
-    <w:lsdException w:name="Medium List 1 Accent 6" w:semiHidden="0" w:uiPriority="65" w:unhideWhenUsed="0"/>
-    <w:lsdException w:name="Medium List 2 Accent 6" w:semiHidden="0" w:uiPriority="66" w:unhideWhenUsed="0"/>
-    <w:lsdException w:name="Medium Grid 1 Accent 6" w:semiHidden="0" w:uiPriority="67" w:unhideWhenUsed="0"/>
-    <w:lsdException w:name="Medium Grid 2 Accent 6" w:semiHidden="0" w:uiPriority="68" w:unhideWhenUsed="0"/>
-    <w:lsdException w:name="Medium Grid 3 Accent 6" w:semiHidden="0" w:uiPriority="69" w:unhideWhenUsed="0"/>
-    <w:lsdException w:name="Dark List Accent 6" w:semiHidden="0" w:uiPriority="70" w:unhideWhenUsed="0"/>
-    <w:lsdException w:name="Colorful Shading Accent 6" w:semiHidden="0" w:uiPriority="71" w:unhideWhenUsed="0"/>
-    <w:lsdException w:name="Colorful List Accent 6" w:semiHidden="0" w:uiPriority="72" w:unhideWhenUsed="0"/>
-    <w:lsdException w:name="Colorful Grid Accent 6" w:semiHidden="0" w:uiPriority="73" w:unhideWhenUsed="0"/>
-    <w:lsdException w:name="Subtle Emphasis" w:semiHidden="0" w:uiPriority="19" w:unhideWhenUsed="0" w:qFormat="1"/>
-    <w:lsdException w:name="Intense Emphasis" w:semiHidden="0" w:uiPriority="21" w:unhideWhenUsed="0" w:qFormat="1"/>
-    <w:lsdException w:name="Subtle Reference" w:semiHidden="0" w:uiPriority="31" w:unhideWhenUsed="0" w:qFormat="1"/>
-    <w:lsdException w:name="Intense Reference" w:semiHidden="0" w:uiPriority="32" w:unhideWhenUsed="0" w:qFormat="1"/>
-    <w:lsdException w:name="Book Title" w:semiHidden="0" w:uiPriority="33" w:unhideWhenUsed="0" w:qFormat="1"/>
-    <w:lsdException w:name="Bibliography" w:uiPriority="37"/>
-    <w:lsdException w:name="TOC Heading" w:uiPriority="39" w:qFormat="1"/>
-  </w:latentStyles>
-  <w:style w:type="paragraph" w:default="1" w:styleId="Normal">
-    <w:name w:val="Normal"/>
-    <w:qFormat/>
-    <w:rsid w:val="00046311"/>
-    <w:pPr>
-      <w:suppressAutoHyphens/>
-      <w:spacing w:after="160" w:line="259" w:lineRule="auto"/>
-    </w:pPr>
-    <w:rPr>
-      <w:rFonts w:ascii="Calibri" w:eastAsia="Droid Sans Fallback" w:hAnsi="Calibri" w:cs="Calibri"/>
-      <w:color w:val="00000A"/>
-      <w:lang w:val="en-IN"/>
-    </w:rPr>
-  </w:style>
-  <w:style w:type="character" w:default="1" w:styleId="DefaultParagraphFont">
-    <w:name w:val="Default Paragraph Font"/>
-    <w:uiPriority w:val="1"/>
-    <w:semiHidden/>
-    <w:unhideWhenUsed/>
-  </w:style>
-  <w:style w:type="table" w:default="1" w:styleId="TableNormal">
-    <w:name w:val="Normal Table"/>
-    <w:uiPriority w:val="99"/>
-    <w:semiHidden/>
-    <w:unhideWhenUsed/>
-    <w:tblPr>
-      <w:tblInd w:w="0" w:type="dxa"/>
-      <w:tblCellMar>
-        <w:top w:w="0" w:type="dxa"/>
-        <w:left w:w="108" w:type="dxa"/>
-        <w:bottom w:w="0" w:type="dxa"/>
-        <w:right w:w="108" w:type="dxa"/>
-      </w:tblCellMar>
-    </w:tblPr>
-  </w:style>
-  <w:style w:type="numbering" w:default="1" w:styleId="NoList">
-    <w:name w:val="No List"/>
-    <w:uiPriority w:val="99"/>
-    <w:semiHidden/>
-    <w:unhideWhenUsed/>
-  </w:style>
-  <w:style w:type="paragraph" w:styleId="ListParagraph">
-    <w:name w:val="List Paragraph"/>
-    <w:basedOn w:val="Normal"/>
-    <w:uiPriority w:val="34"/>
-    <w:qFormat/>
-    <w:rsid w:val="003A5A5E"/>
-    <w:pPr>
-      <w:ind w:left="720"/>
-      <w:contextualSpacing/>
-    </w:pPr>
-  </w:style>
-  <w:style w:type="paragraph" w:customStyle="1" w:styleId="Standard">
-    <w:name w:val="Standard"/>
-    <w:rsid w:val="00310D5E"/>
-    <w:pPr>
-      <w:widowControl w:val="0"/>
-      <w:suppressAutoHyphens/>
-      <w:autoSpaceDN w:val="0"/>
-      <w:spacing w:after="0" w:line="240" w:lineRule="auto"/>
-      <w:textAlignment w:val="baseline"/>
-    </w:pPr>
-    <w:rPr>
-      <w:rFonts w:ascii="Liberation Serif" w:eastAsia="Droid Sans Fallback" w:hAnsi="Liberation Serif" w:cs="FreeSans"/>
-      <w:kern w:val="3"/>
-      <w:sz w:val="24"/>
-      <w:szCs w:val="24"/>
-      <w:lang w:val="en-IN" w:eastAsia="zh-CN" w:bidi="hi-IN"/>
-    </w:rPr>
-  </w:style>
-</w:styles>
-</file>
-
-<file path=word/stylesWithEffects.xml><?xml version="1.0" encoding="utf-8"?>
-<w:styles xmlns:wpc="http://schemas.microsoft.com/office/word/2010/wordprocessingCanvas" xmlns:mc="http://schemas.openxmlformats.org/markup-compatibility/2006" xmlns:o="urn:schemas-microsoft-com:office:office" xmlns:r="http://schemas.openxmlformats.org/officeDocument/2006/relationships" xmlns:m="http://schemas.openxmlformats.org/officeDocument/2006/math" xmlns:v="urn:schemas-microsoft-com:vml" xmlns:wp14="http://schemas.microsoft.com/office/word/2010/wordprocessingDrawing" xmlns:wp="http://schemas.openxmlformats.org/drawingml/2006/wordprocessingDrawing" xmlns:w10="urn:schemas-microsoft-com:office:word" xmlns:w="http://schemas.openxmlformats.org/wordprocessingml/2006/main" xmlns:w14="http://schemas.microsoft.com/office/word/2010/wordml" xmlns:wpg="http://schemas.microsoft.com/office/word/2010/wordprocessingGroup" xmlns:wpi="http://schemas.microsoft.com/office/word/2010/wordprocessingInk" xmlns:wne="http://schemas.microsoft.com/office/word/2006/wordml" xmlns:wps="http://schemas.microsoft.com/office/word/2010/wordprocessingShape" mc:Ignorable="w14 wp14">
-  <w:docDefaults>
-    <w:rPrDefault>
-      <w:rPr>
-        <w:rFonts w:asciiTheme="minorHAnsi" w:eastAsiaTheme="minorHAnsi" w:hAnsiTheme="minorHAnsi" w:cstheme="minorBidi"/>
-        <w:sz w:val="22"/>
-        <w:szCs w:val="22"/>
-        <w:lang w:val="en-US" w:eastAsia="en-US" w:bidi="ar-SA"/>
-      </w:rPr>
-    </w:rPrDefault>
-    <w:pPrDefault>
-      <w:pPr>
-        <w:spacing w:after="200" w:line="276" w:lineRule="auto"/>
-      </w:pPr>
-    </w:pPrDefault>
-  </w:docDefaults>
-  <w:latentStyles w:defLockedState="0" w:defUIPriority="99" w:defSemiHidden="1" w:defUnhideWhenUsed="1" w:defQFormat="0" w:count="267">
-    <w:lsdException w:name="Normal" w:semiHidden="0" w:uiPriority="0" w:unhideWhenUsed="0" w:qFormat="1"/>
-    <w:lsdException w:name="heading 1" w:semiHidden="0" w:uiPriority="9" w:unhideWhenUsed="0" w:qFormat="1"/>
-    <w:lsdException w:name="heading 2" w:uiPriority="9" w:qFormat="1"/>
-    <w:lsdException w:name="heading 3" w:uiPriority="9" w:qFormat="1"/>
-    <w:lsdException w:name="heading 4" w:uiPriority="9" w:qFormat="1"/>
-    <w:lsdException w:name="heading 5" w:uiPriority="9" w:qFormat="1"/>
-    <w:lsdException w:name="heading 6" w:uiPriority="9" w:qFormat="1"/>
-    <w:lsdException w:name="heading 7" w:uiPriority="9" w:qFormat="1"/>
-    <w:lsdException w:name="heading 8" w:uiPriority="9" w:qFormat="1"/>
-    <w:lsdException w:name="heading 9" w:uiPriority="9" w:qFormat="1"/>
-    <w:lsdException w:name="toc 1" w:uiPriority="39"/>
-    <w:lsdException w:name="toc 2" w:uiPriority="39"/>
-    <w:lsdException w:name="toc 3" w:uiPriority="39"/>
-    <w:lsdException w:name="toc 4" w:uiPriority="39"/>
-    <w:lsdException w:name="toc 5" w:uiPriority="39"/>
-    <w:lsdException w:name="toc 6" w:uiPriority="39"/>
-    <w:lsdException w:name="toc 7" w:uiPriority="39"/>
-    <w:lsdException w:name="toc 8" w:uiPriority="39"/>
-    <w:lsdException w:name="toc 9" w:uiPriority="39"/>
-    <w:lsdException w:name="caption" w:uiPriority="35" w:qFormat="1"/>
-    <w:lsdException w:name="Title" w:semiHidden="0" w:uiPriority="10" w:unhideWhenUsed="0" w:qFormat="1"/>
-    <w:lsdException w:name="Default Paragraph Font" w:uiPriority="1"/>
-    <w:lsdException w:name="Subtitle" w:semiHidden="0" w:uiPriority="11" w:unhideWhenUsed="0" w:qFormat="1"/>
-    <w:lsdException w:name="Strong" w:semiHidden="0" w:uiPriority="22" w:unhideWhenUsed="0" w:qFormat="1"/>
-    <w:lsdException w:name="Emphasis" w:semiHidden="0" w:uiPriority="20" w:unhideWhenUsed="0" w:qFormat="1"/>
-    <w:lsdException w:name="Table Grid" w:semiHidden="0" w:uiPriority="59" w:unhideWhenUsed="0"/>
-    <w:lsdException w:name="Placeholder Text" w:unhideWhenUsed="0"/>
-    <w:lsdException w:name="No Spacing" w:semiHidden="0" w:uiPriority="1" w:unhideWhenUsed="0" w:qFormat="1"/>
-    <w:lsdException w:name="Light Shading" w:semiHidden="0" w:uiPriority="60" w:unhideWhenUsed="0"/>
-    <w:lsdException w:name="Light List" w:semiHidden="0" w:uiPriority="61" w:unhideWhenUsed="0"/>
-    <w:lsdException w:name="Light Grid" w:semiHidden="0" w:uiPriority="62" w:unhideWhenUsed="0"/>
-    <w:lsdException w:name="Medium Shading 1" w:semiHidden="0" w:uiPriority="63" w:unhideWhenUsed="0"/>
-    <w:lsdException w:name="Medium Shading 2" w:semiHidden="0" w:uiPriority="64" w:unhideWhenUsed="0"/>
-    <w:lsdException w:name="Medium List 1" w:semiHidden="0" w:uiPriority="65" w:unhideWhenUsed="0"/>
-    <w:lsdException w:name="Medium List 2" w:semiHidden="0" w:uiPriority="66" w:unhideWhenUsed="0"/>
-    <w:lsdException w:name="Medium Grid 1" w:semiHidden="0" w:uiPriority="67" w:unhideWhenUsed="0"/>
-    <w:lsdException w:name="Medium Grid 2" w:semiHidden="0" w:uiPriority="68" w:unhideWhenUsed="0"/>
-    <w:lsdException w:name="Medium Grid 3" w:semiHidden="0" w:uiPriority="69" w:unhideWhenUsed="0"/>
-    <w:lsdException w:name="Dark List" w:semiHidden="0" w:uiPriority="70" w:unhideWhenUsed="0"/>
-    <w:lsdException w:name="Colorful Shading" w:semiHidden="0" w:uiPriority="71" w:unhideWhenUsed="0"/>
-    <w:lsdException w:name="Colorful List" w:semiHidden="0" w:uiPriority="72" w:unhideWhenUsed="0"/>
-    <w:lsdException w:name="Colorful Grid" w:semiHidden="0" w:uiPriority="73" w:unhideWhenUsed="0"/>
-    <w:lsdException w:name="Light Shading Accent 1" w:semiHidden="0" w:uiPriority="60" w:unhideWhenUsed="0"/>
-    <w:lsdException w:name="Light List Accent 1" w:semiHidden="0" w:uiPriority="61" w:unhideWhenUsed="0"/>
-    <w:lsdException w:name="Light Grid Accent 1" w:semiHidden="0" w:uiPriority="62" w:unhideWhenUsed="0"/>
-    <w:lsdException w:name="Medium Shading 1 Accent 1" w:semiHidden="0" w:uiPriority="63" w:unhideWhenUsed="0"/>
-    <w:lsdException w:name="Medium Shading 2 Accent 1" w:semiHidden="0" w:uiPriority="64" w:unhideWhenUsed="0"/>
-    <w:lsdException w:name="Medium List 1 Accent 1" w:semiHidden="0" w:uiPriority="65" w:unhideWhenUsed="0"/>
-    <w:lsdException w:name="Revision" w:unhideWhenUsed="0"/>
-    <w:lsdException w:name="List Paragraph" w:semiHidden="0" w:uiPriority="34" w:unhideWhenUsed="0" w:qFormat="1"/>
-    <w:lsdException w:name="Quote" w:semiHidden="0" w:uiPriority="29" w:unhideWhenUsed="0" w:qFormat="1"/>
-    <w:lsdException w:name="Intense Quote" w:semiHidden="0" w:uiPriority="30" w:unhideWhenUsed="0" w:qFormat="1"/>
-    <w:lsdException w:name="Medium List 2 Accent 1" w:semiHidden="0" w:uiPriority="66" w:unhideWhenUsed="0"/>
-    <w:lsdException w:name="Medium Grid 1 Accent 1" w:semiHidden="0" w:uiPriority="67" w:unhideWhenUsed="0"/>
-    <w:lsdException w:name="Medium Grid 2 Accent 1" w:semiHidden="0" w:uiPriority="68" w:unhideWhenUsed="0"/>
-    <w:lsdException w:name="Medium Grid 3 Accent 1" w:semiHidden="0" w:uiPriority="69" w:unhideWhenUsed="0"/>
-    <w:lsdException w:name="Dark List Accent 1" w:semiHidden="0" w:uiPriority="70" w:unhideWhenUsed="0"/>
-    <w:lsdException w:name="Colorful Shading Accent 1" w:semiHidden="0" w:uiPriority="71" w:unhideWhenUsed="0"/>
-    <w:lsdException w:name="Colorful List Accent 1" w:semiHidden="0" w:uiPriority="72" w:unhideWhenUsed="0"/>
-    <w:lsdException w:name="Colorful Grid Accent 1" w:semiHidden="0" w:uiPriority="73" w:unhideWhenUsed="0"/>
-    <w:lsdException w:name="Light Shading Accent 2" w:semiHidden="0" w:uiPriority="60" w:unhideWhenUsed="0"/>
-    <w:lsdException w:name="Light List Accent 2" w:semiHidden="0" w:uiPriority="61" w:unhideWhenUsed="0"/>
-    <w:lsdException w:name="Light Grid Accent 2" w:semiHidden="0" w:uiPriority="62" w:unhideWhenUsed="0"/>
-    <w:lsdException w:name="Medium Shading 1 Accent 2" w:semiHidden="0" w:uiPriority="63" w:unhideWhenUsed="0"/>
-    <w:lsdException w:name="Medium Shading 2 Accent 2" w:semiHidden="0" w:uiPriority="64" w:unhideWhenUsed="0"/>
-    <w:lsdException w:name="Medium List 1 Accent 2" w:semiHidden="0" w:uiPriority="65" w:unhideWhenUsed="0"/>
-    <w:lsdException w:name="Medium List 2 Accent 2" w:semiHidden="0" w:uiPriority="66" w:unhideWhenUsed="0"/>
-    <w:lsdException w:name="Medium Grid 1 Accent 2" w:semiHidden="0" w:uiPriority="67" w:unhideWhenUsed="0"/>
-    <w:lsdException w:name="Medium Grid 2 Accent 2" w:semiHidden="0" w:uiPriority="68" w:unhideWhenUsed="0"/>
-    <w:lsdException w:name="Medium Grid 3 Accent 2" w:semiHidden="0" w:uiPriority="69" w:unhideWhenUsed="0"/>
-    <w:lsdException w:name="Dark List Accent 2" w:semiHidden="0" w:uiPriority="70" w:unhideWhenUsed="0"/>
-    <w:lsdException w:name="Colorful Shading Accent 2" w:semiHidden="0" w:uiPriority="71" w:unhideWhenUsed="0"/>
-    <w:lsdException w:name="Colorful List Accent 2" w:semiHidden="0" w:uiPriority="72" w:unhideWhenUsed="0"/>
-    <w:lsdException w:name="Colorful Grid Accent 2" w:semiHidden="0" w:uiPriority="73" w:unhideWhenUsed="0"/>
-    <w:lsdException w:name="Light Shading Accent 3" w:semiHidden="0" w:uiPriority="60" w:unhideWhenUsed="0"/>
-    <w:lsdException w:name="Light List Accent 3" w:semiHidden="0" w:uiPriority="61" w:unhideWhenUsed="0"/>
-    <w:lsdException w:name="Light Grid Accent 3" w:semiHidden="0" w:uiPriority="62" w:unhideWhenUsed="0"/>
-    <w:lsdException w:name="Medium Shading 1 Accent 3" w:semiHidden="0" w:uiPriority="63" w:unhideWhenUsed="0"/>
-    <w:lsdException w:name="Medium Shading 2 Accent 3" w:semiHidden="0" w:uiPriority="64" w:unhideWhenUsed="0"/>
-    <w:lsdException w:name="Medium List 1 Accent 3" w:semiHidden="0" w:uiPriority="65" w:unhideWhenUsed="0"/>
-    <w:lsdException w:name="Medium List 2 Accent 3" w:semiHidden="0" w:uiPriority="66" w:unhideWhenUsed="0"/>
-    <w:lsdException w:name="Medium Grid 1 Accent 3" w:semiHidden="0" w:uiPriority="67" w:unhideWhenUsed="0"/>
-    <w:lsdException w:name="Medium Grid 2 Accent 3" w:semiHidden="0" w:uiPriority="68" w:unhideWhenUsed="0"/>
-    <w:lsdException w:name="Medium Grid 3 Accent 3" w:semiHidden="0" w:uiPriority="69" w:unhideWhenUsed="0"/>
-    <w:lsdException w:name="Dark List Accent 3" w:semiHidden="0" w:uiPriority="70" w:unhideWhenUsed="0"/>
-    <w:lsdException w:name="Colorful Shading Accent 3" w:semiHidden="0" w:uiPriority="71" w:unhideWhenUsed="0"/>
-    <w:lsdException w:name="Colorful List Accent 3" w:semiHidden="0" w:uiPriority="72" w:unhideWhenUsed="0"/>
-    <w:lsdException w:name="Colorful Grid Accent 3" w:semiHidden="0" w:uiPriority="73" w:unhideWhenUsed="0"/>
-    <w:lsdException w:name="Light Shading Accent 4" w:semiHidden="0" w:uiPriority="60" w:unhideWhenUsed="0"/>
-    <w:lsdException w:name="Light List Accent 4" w:semiHidden="0" w:uiPriority="61" w:unhideWhenUsed="0"/>
-    <w:lsdException w:name="Light Grid Accent 4" w:semiHidden="0" w:uiPriority="62" w:unhideWhenUsed="0"/>
-    <w:lsdException w:name="Medium Shading 1 Accent 4" w:semiHidden="0" w:uiPriority="63" w:unhideWhenUsed="0"/>
-    <w:lsdException w:name="Medium Shading 2 Accent 4" w:semiHidden="0" w:uiPriority="64" w:unhideWhenUsed="0"/>
-    <w:lsdException w:name="Medium List 1 Accent 4" w:semiHidden="0" w:uiPriority="65" w:unhideWhenUsed="0"/>
-    <w:lsdException w:name="Medium List 2 Accent 4" w:semiHidden="0" w:uiPriority="66" w:unhideWhenUsed="0"/>
-    <w:lsdException w:name="Medium Grid 1 Accent 4" w:semiHidden="0" w:uiPriority="67" w:unhideWhenUsed="0"/>
-    <w:lsdException w:name="Medium Grid 2 Accent 4" w:semiHidden="0" w:uiPriority="68" w:unhideWhenUsed="0"/>
-    <w:lsdException w:name="Medium Grid 3 Accent 4" w:semiHidden="0" w:uiPriority="69" w:unhideWhenUsed="0"/>
-    <w:lsdException w:name="Dark List Accent 4" w:semiHidden="0" w:uiPriority="70" w:unhideWhenUsed="0"/>
-    <w:lsdException w:name="Colorful Shading Accent 4" w:semiHidden="0" w:uiPriority="71" w:unhideWhenUsed="0"/>
-    <w:lsdException w:name="Colorful List Accent 4" w:semiHidden="0" w:uiPriority="72" w:unhideWhenUsed="0"/>
-    <w:lsdException w:name="Colorful Grid Accent 4" w:semiHidden="0" w:uiPriority="73" w:unhideWhenUsed="0"/>
-    <w:lsdException w:name="Light Shading Accent 5" w:semiHidden="0" w:uiPriority="60" w:unhideWhenUsed="0"/>
-    <w:lsdException w:name="Light List Accent 5" w:semiHidden="0" w:uiPriority="61" w:unhideWhenUsed="0"/>
-    <w:lsdException w:name="Light Grid Accent 5" w:semiHidden="0" w:uiPriority="62" w:unhideWhenUsed="0"/>
-    <w:lsdException w:name="Medium Shading 1 Accent 5" w:semiHidden="0" w:uiPriority="63" w:unhideWhenUsed="0"/>
-    <w:lsdException w:name="Medium Shading 2 Accent 5" w:semiHidden="0" w:uiPriority="64" w:unhideWhenUsed="0"/>
-    <w:lsdException w:name="Medium List 1 Accent 5" w:semiHidden="0" w:uiPriority="65" w:unhideWhenUsed="0"/>
-    <w:lsdException w:name="Medium List 2 Accent 5" w:semiHidden="0" w:uiPriority="66" w:unhideWhenUsed="0"/>
-    <w:lsdException w:name="Medium Grid 1 Accent 5" w:semiHidden="0" w:uiPriority="67" w:unhideWhenUsed="0"/>
-    <w:lsdException w:name="Medium Grid 2 Accent 5" w:semiHidden="0" w:uiPriority="68" w:unhideWhenUsed="0"/>
-    <w:lsdException w:name="Medium Grid 3 Accent 5" w:semiHidden="0" w:uiPriority="69" w:unhideWhenUsed="0"/>
-    <w:lsdException w:name="Dark List Accent 5" w:semiHidden="0" w:uiPriority="70" w:unhideWhenUsed="0"/>
-    <w:lsdException w:name="Colorful Shading Accent 5" w:semiHidden="0" w:uiPriority="71" w:unhideWhenUsed="0"/>
-    <w:lsdException w:name="Colorful List Accent 5" w:semiHidden="0" w:uiPriority="72" w:unhideWhenUsed="0"/>
-    <w:lsdException w:name="Colorful Grid Accent 5" w:semiHidden="0" w:uiPriority="73" w:unhideWhenUsed="0"/>
-    <w:lsdException w:name="Light Shading Accent 6" w:semiHidden="0" w:uiPriority="60" w:unhideWhenUsed="0"/>
-    <w:lsdException w:name="Light List Accent 6" w:semiHidden="0" w:uiPriority="61" w:unhideWhenUsed="0"/>
-    <w:lsdException w:name="Light Grid Accent 6" w:semiHidden="0" w:uiPriority="62" w:unhideWhenUsed="0"/>
-    <w:lsdException w:name="Medium Shading 1 Accent 6" w:semiHidden="0" w:uiPriority="63" w:unhideWhenUsed="0"/>
-    <w:lsdException w:name="Medium Shading 2 Accent 6" w:semiHidden="0" w:uiPriority="64" w:unhideWhenUsed="0"/>
-    <w:lsdException w:name="Medium List 1 Accent 6" w:semiHidden="0" w:uiPriority="65" w:unhideWhenUsed="0"/>
-    <w:lsdException w:name="Medium List 2 Accent 6" w:semiHidden="0" w:uiPriority="66" w:unhideWhenUsed="0"/>
-    <w:lsdException w:name="Medium Grid 1 Accent 6" w:semiHidden="0" w:uiPriority="67" w:unhideWhenUsed="0"/>
-    <w:lsdException w:name="Medium Grid 2 Accent 6" w:semiHidden="0" w:uiPriority="68" w:unhideWhenUsed="0"/>
-    <w:lsdException w:name="Medium Grid 3 Accent 6" w:semiHidden="0" w:uiPriority="69" w:unhideWhenUsed="0"/>
-    <w:lsdException w:name="Dark List Accent 6" w:semiHidden="0" w:uiPriority="70" w:unhideWhenUsed="0"/>
-    <w:lsdException w:name="Colorful Shading Accent 6" w:semiHidden="0" w:uiPriority="71" w:unhideWhenUsed="0"/>
-    <w:lsdException w:name="Colorful List Accent 6" w:semiHidden="0" w:uiPriority="72" w:unhideWhenUsed="0"/>
-    <w:lsdException w:name="Colorful Grid Accent 6" w:semiHidden="0" w:uiPriority="73" w:unhideWhenUsed="0"/>
-    <w:lsdException w:name="Subtle Emphasis" w:semiHidden="0" w:uiPriority="19" w:unhideWhenUsed="0" w:qFormat="1"/>
-    <w:lsdException w:name="Intense Emphasis" w:semiHidden="0" w:uiPriority="21" w:unhideWhenUsed="0" w:qFormat="1"/>
-    <w:lsdException w:name="Subtle Reference" w:semiHidden="0" w:uiPriority="31" w:unhideWhenUsed="0" w:qFormat="1"/>
-    <w:lsdException w:name="Intense Reference" w:semiHidden="0" w:uiPriority="32" w:unhideWhenUsed="0" w:qFormat="1"/>
-    <w:lsdException w:name="Book Title" w:semiHidden="0" w:uiPriority="33" w:unhideWhenUsed="0" w:qFormat="1"/>
-    <w:lsdException w:name="Bibliography" w:uiPriority="37"/>
-    <w:lsdException w:name="TOC Heading" w:uiPriority="39" w:qFormat="1"/>
+  <w:latentStyles w:defLockedState="0" w:defUIPriority="99" w:defSemiHidden="0" w:defUnhideWhenUsed="0" w:defQFormat="0" w:count="376">
+    <w:lsdException w:name="Normal" w:uiPriority="0" w:qFormat="1"/>
+    <w:lsdException w:name="heading 1" w:uiPriority="9" w:qFormat="1"/>
+    <w:lsdException w:name="heading 2" w:semiHidden="1" w:uiPriority="9" w:unhideWhenUsed="1" w:qFormat="1"/>
+    <w:lsdException w:name="heading 3" w:semiHidden="1" w:uiPriority="9" w:unhideWhenUsed="1" w:qFormat="1"/>
+    <w:lsdException w:name="heading 4" w:semiHidden="1" w:uiPriority="9" w:unhideWhenUsed="1" w:qFormat="1"/>
+    <w:lsdException w:name="heading 5" w:semiHidden="1" w:uiPriority="9" w:unhideWhenUsed="1" w:qFormat="1"/>
+    <w:lsdException w:name="heading 6" w:semiHidden="1" w:uiPriority="9" w:unhideWhenUsed="1" w:qFormat="1"/>
+    <w:lsdException w:name="heading 7" w:semiHidden="1" w:uiPriority="9" w:unhideWhenUsed="1" w:qFormat="1"/>
+    <w:lsdException w:name="heading 8" w:semiHidden="1" w:uiPriority="9" w:unhideWhenUsed="1" w:qFormat="1"/>
+    <w:lsdException w:name="heading 9" w:semiHidden="1" w:uiPriority="9" w:unhideWhenUsed="1" w:qFormat="1"/>
+    <w:lsdException w:name="index 1" w:semiHidden="1" w:unhideWhenUsed="1"/>
+    <w:lsdException w:name="index 2" w:semiHidden="1" w:unhideWhenUsed="1"/>
+    <w:lsdException w:name="index 3" w:semiHidden="1" w:unhideWhenUsed="1"/>
+    <w:lsdException w:name="index 4" w:semiHidden="1" w:unhideWhenUsed="1"/>
+    <w:lsdException w:name="index 5" w:semiHidden="1" w:unhideWhenUsed="1"/>
+    <w:lsdException w:name="index 6" w:semiHidden="1" w:unhideWhenUsed="1"/>
+    <w:lsdException w:name="index 7" w:semiHidden="1" w:unhideWhenUsed="1"/>
+    <w:lsdException w:name="index 8" w:semiHidden="1" w:unhideWhenUsed="1"/>
+    <w:lsdException w:name="index 9" w:semiHidden="1" w:unhideWhenUsed="1"/>
+    <w:lsdException w:name="toc 1" w:semiHidden="1" w:uiPriority="39" w:unhideWhenUsed="1"/>
+    <w:lsdException w:name="toc 2" w:semiHidden="1" w:uiPriority="39" w:unhideWhenUsed="1"/>
+    <w:lsdException w:name="toc 3" w:semiHidden="1" w:uiPriority="39" w:unhideWhenUsed="1"/>
+    <w:lsdException w:name="toc 4" w:semiHidden="1" w:uiPriority="39" w:unhideWhenUsed="1"/>
+    <w:lsdException w:name="toc 5" w:semiHidden="1" w:uiPriority="39" w:unhideWhenUsed="1"/>
+    <w:lsdException w:name="toc 6" w:semiHidden="1" w:uiPriority="39" w:unhideWhenUsed="1"/>
+    <w:lsdException w:name="toc 7" w:semiHidden="1" w:uiPriority="39" w:unhideWhenUsed="1"/>
+    <w:lsdException w:name="toc 8" w:semiHidden="1" w:uiPriority="39" w:unhideWhenUsed="1"/>
+    <w:lsdException w:name="toc 9" w:semiHidden="1" w:uiPriority="39" w:unhideWhenUsed="1"/>
+    <w:lsdException w:name="Normal Indent" w:semiHidden="1" w:unhideWhenUsed="1"/>
+    <w:lsdException w:name="footnote text" w:semiHidden="1" w:unhideWhenUsed="1"/>
+    <w:lsdException w:name="annotation text" w:semiHidden="1" w:unhideWhenUsed="1"/>
+    <w:lsdException w:name="header" w:semiHidden="1" w:unhideWhenUsed="1"/>
+    <w:lsdException w:name="footer" w:semiHidden="1" w:unhideWhenUsed="1"/>
+    <w:lsdException w:name="index heading" w:semiHidden="1" w:unhideWhenUsed="1"/>
+    <w:lsdException w:name="caption" w:semiHidden="1" w:uiPriority="35" w:unhideWhenUsed="1" w:qFormat="1"/>
+    <w:lsdException w:name="table of figures" w:semiHidden="1" w:unhideWhenUsed="1"/>
+    <w:lsdException w:name="envelope address" w:semiHidden="1" w:unhideWhenUsed="1"/>
+    <w:lsdException w:name="envelope return" w:semiHidden="1" w:unhideWhenUsed="1"/>
+    <w:lsdException w:name="footnote reference" w:semiHidden="1" w:unhideWhenUsed="1"/>
+    <w:lsdException w:name="annotation reference" w:semiHidden="1" w:unhideWhenUsed="1"/>
+    <w:lsdException w:name="line number" w:semiHidden="1" w:unhideWhenUsed="1"/>
+    <w:lsdException w:name="page number" w:semiHidden="1" w:unhideWhenUsed="1"/>
+    <w:lsdException w:name="endnote reference" w:semiHidden="1" w:unhideWhenUsed="1"/>
+    <w:lsdException w:name="endnote text" w:semiHidden="1" w:unhideWhenUsed="1"/>
+    <w:lsdException w:name="table of authorities" w:semiHidden="1" w:unhideWhenUsed="1"/>
+    <w:lsdException w:name="macro" w:semiHidden="1" w:unhideWhenUsed="1"/>
+    <w:lsdException w:name="toa heading" w:semiHidden="1" w:unhideWhenUsed="1"/>
+    <w:lsdException w:name="List" w:semiHidden="1" w:unhideWhenUsed="1"/>
+    <w:lsdException w:name="List Bullet" w:semiHidden="1" w:unhideWhenUsed="1"/>
+    <w:lsdException w:name="List Number" w:semiHidden="1" w:unhideWhenUsed="1"/>
+    <w:lsdException w:name="List 2" w:semiHidden="1" w:unhideWhenUsed="1"/>
+    <w:lsdException w:name="List 3" w:semiHidden="1" w:unhideWhenUsed="1"/>
+    <w:lsdException w:name="List 4" w:semiHidden="1" w:unhideWhenUsed="1"/>
+    <w:lsdException w:name="List 5" w:semiHidden="1" w:unhideWhenUsed="1"/>
+    <w:lsdException w:name="List Bullet 2" w:semiHidden="1" w:unhideWhenUsed="1"/>
+    <w:lsdException w:name="List Bullet 3" w:semiHidden="1" w:unhideWhenUsed="1"/>
+    <w:lsdException w:name="List Bullet 4" w:semiHidden="1" w:unhideWhenUsed="1"/>
+    <w:lsdException w:name="List Bullet 5" w:semiHidden="1" w:unhideWhenUsed="1"/>
+    <w:lsdException w:name="List Number 2" w:semiHidden="1" w:unhideWhenUsed="1"/>
+    <w:lsdException w:name="List Number 3" w:semiHidden="1" w:unhideWhenUsed="1"/>
+    <w:lsdException w:name="List Number 4" w:semiHidden="1" w:unhideWhenUsed="1"/>
+    <w:lsdException w:name="List Number 5" w:semiHidden="1" w:unhideWhenUsed="1"/>
+    <w:lsdException w:name="Title" w:uiPriority="10" w:qFormat="1"/>
+    <w:lsdException w:name="Closing" w:semiHidden="1" w:unhideWhenUsed="1"/>
+    <w:lsdException w:name="Signature" w:semiHidden="1" w:unhideWhenUsed="1"/>
+    <w:lsdException w:name="Default Paragraph Font" w:semiHidden="1" w:uiPriority="1" w:unhideWhenUsed="1"/>
+    <w:lsdException w:name="Body Text" w:semiHidden="1" w:unhideWhenUsed="1"/>
+    <w:lsdException w:name="Body Text Indent" w:semiHidden="1" w:unhideWhenUsed="1"/>
+    <w:lsdException w:name="List Continue" w:semiHidden="1" w:unhideWhenUsed="1"/>
+    <w:lsdException w:name="List Continue 2" w:semiHidden="1" w:unhideWhenUsed="1"/>
+    <w:lsdException w:name="List Continue 3" w:semiHidden="1" w:unhideWhenUsed="1"/>
+    <w:lsdException w:name="List Continue 4" w:semiHidden="1" w:unhideWhenUsed="1"/>
+    <w:lsdException w:name="List Continue 5" w:semiHidden="1" w:unhideWhenUsed="1"/>
+    <w:lsdException w:name="Message Header" w:semiHidden="1" w:unhideWhenUsed="1"/>
+    <w:lsdException w:name="Subtitle" w:uiPriority="11" w:qFormat="1"/>
+    <w:lsdException w:name="Salutation" w:semiHidden="1" w:unhideWhenUsed="1"/>
+    <w:lsdException w:name="Date" w:semiHidden="1" w:unhideWhenUsed="1"/>
+    <w:lsdException w:name="Body Text First Indent" w:semiHidden="1" w:unhideWhenUsed="1"/>
+    <w:lsdException w:name="Body Text First Indent 2" w:semiHidden="1" w:unhideWhenUsed="1"/>
+    <w:lsdException w:name="Note Heading" w:semiHidden="1" w:unhideWhenUsed="1"/>
+    <w:lsdException w:name="Body Text 2" w:semiHidden="1" w:unhideWhenUsed="1"/>
+    <w:lsdException w:name="Body Text 3" w:semiHidden="1" w:unhideWhenUsed="1"/>
+    <w:lsdException w:name="Body Text Indent 2" w:semiHidden="1" w:unhideWhenUsed="1"/>
+    <w:lsdException w:name="Body Text Indent 3" w:semiHidden="1" w:unhideWhenUsed="1"/>
+    <w:lsdException w:name="Block Text" w:semiHidden="1" w:unhideWhenUsed="1"/>
+    <w:lsdException w:name="Hyperlink" w:semiHidden="1" w:unhideWhenUsed="1"/>
+    <w:lsdException w:name="FollowedHyperlink" w:semiHidden="1" w:unhideWhenUsed="1"/>
+    <w:lsdException w:name="Strong" w:uiPriority="22" w:qFormat="1"/>
+    <w:lsdException w:name="Emphasis" w:uiPriority="20" w:qFormat="1"/>
+    <w:lsdException w:name="Document Map" w:semiHidden="1" w:unhideWhenUsed="1"/>
+    <w:lsdException w:name="Plain Text" w:semiHidden="1" w:unhideWhenUsed="1"/>
+    <w:lsdException w:name="E-mail Signature" w:semiHidden="1" w:unhideWhenUsed="1"/>
+    <w:lsdException w:name="HTML Top of Form" w:semiHidden="1" w:unhideWhenUsed="1"/>
+    <w:lsdException w:name="HTML Bottom of Form" w:semiHidden="1" w:unhideWhenUsed="1"/>
+    <w:lsdException w:name="Normal (Web)" w:semiHidden="1" w:unhideWhenUsed="1"/>
+    <w:lsdException w:name="HTML Acronym" w:semiHidden="1" w:unhideWhenUsed="1"/>
+    <w:lsdException w:name="HTML Address" w:semiHidden="1" w:unhideWhenUsed="1"/>
+    <w:lsdException w:name="HTML Cite" w:semiHidden="1" w:unhideWhenUsed="1"/>
+    <w:lsdException w:name="HTML Code" w:semiHidden="1" w:unhideWhenUsed="1"/>
+    <w:lsdException w:name="HTML Definition" w:semiHidden="1" w:unhideWhenUsed="1"/>
+    <w:lsdException w:name="HTML Keyboard" w:semiHidden="1" w:unhideWhenUsed="1"/>
+    <w:lsdException w:name="HTML Preformatted" w:semiHidden="1" w:unhideWhenUsed="1"/>
+    <w:lsdException w:name="HTML Sample" w:semiHidden="1" w:unhideWhenUsed="1"/>
+    <w:lsdException w:name="HTML Typewriter" w:semiHidden="1" w:unhideWhenUsed="1"/>
+    <w:lsdException w:name="HTML Variable" w:semiHidden="1" w:unhideWhenUsed="1"/>
+    <w:lsdException w:name="Normal Table" w:semiHidden="1" w:unhideWhenUsed="1"/>
+    <w:lsdException w:name="annotation subject" w:semiHidden="1" w:unhideWhenUsed="1"/>
+    <w:lsdException w:name="No List" w:semiHidden="1" w:unhideWhenUsed="1"/>
+    <w:lsdException w:name="Outline List 1" w:semiHidden="1" w:unhideWhenUsed="1"/>
+    <w:lsdException w:name="Outline List 2" w:semiHidden="1" w:unhideWhenUsed="1"/>
+    <w:lsdException w:name="Outline List 3" w:semiHidden="1" w:unhideWhenUsed="1"/>
+    <w:lsdException w:name="Table Simple 1" w:semiHidden="1" w:unhideWhenUsed="1"/>
+    <w:lsdException w:name="Table Simple 2" w:semiHidden="1" w:unhideWhenUsed="1"/>
+    <w:lsdException w:name="Table Simple 3" w:semiHidden="1" w:unhideWhenUsed="1"/>
+    <w:lsdException w:name="Table Classic 1" w:semiHidden="1" w:unhideWhenUsed="1"/>
+    <w:lsdException w:name="Table Classic 2" w:semiHidden="1" w:unhideWhenUsed="1"/>
+    <w:lsdException w:name="Table Classic 3" w:semiHidden="1" w:unhideWhenUsed="1"/>
+    <w:lsdException w:name="Table Classic 4" w:semiHidden="1" w:unhideWhenUsed="1"/>
+    <w:lsdException w:name="Table Colorful 1" w:semiHidden="1" w:unhideWhenUsed="1"/>
+    <w:lsdException w:name="Table Colorful 2" w:semiHidden="1" w:unhideWhenUsed="1"/>
+    <w:lsdException w:name="Table Colorful 3" w:semiHidden="1" w:unhideWhenUsed="1"/>
+    <w:lsdException w:name="Table Columns 1" w:semiHidden="1" w:unhideWhenUsed="1"/>
+    <w:lsdException w:name="Table Columns 2" w:semiHidden="1" w:unhideWhenUsed="1"/>
+    <w:lsdException w:name="Table Columns 3" w:semiHidden="1" w:unhideWhenUsed="1"/>
+    <w:lsdException w:name="Table Columns 4" w:semiHidden="1" w:unhideWhenUsed="1"/>
+    <w:lsdException w:name="Table Columns 5" w:semiHidden="1" w:unhideWhenUsed="1"/>
+    <w:lsdException w:name="Table Grid 1" w:semiHidden="1" w:unhideWhenUsed="1"/>
+    <w:lsdException w:name="Table Grid 2" w:semiHidden="1" w:unhideWhenUsed="1"/>
+    <w:lsdException w:name="Table Grid 3" w:semiHidden="1" w:unhideWhenUsed="1"/>
+    <w:lsdException w:name="Table Grid 4" w:semiHidden="1" w:unhideWhenUsed="1"/>
+    <w:lsdException w:name="Table Grid 5" w:semiHidden="1" w:unhideWhenUsed="1"/>
+    <w:lsdException w:name="Table Grid 6" w:semiHidden="1" w:unhideWhenUsed="1"/>
+    <w:lsdException w:name="Table Grid 7" w:semiHidden="1" w:unhideWhenUsed="1"/>
+    <w:lsdException w:name="Table Grid 8" w:semiHidden="1" w:unhideWhenUsed="1"/>
+    <w:lsdException w:name="Table List 1" w:semiHidden="1" w:unhideWhenUsed="1"/>
+    <w:lsdException w:name="Table List 2" w:semiHidden="1" w:unhideWhenUsed="1"/>
+    <w:lsdException w:name="Table List 3" w:semiHidden="1" w:unhideWhenUsed="1"/>
+    <w:lsdException w:name="Table List 4" w:semiHidden="1" w:unhideWhenUsed="1"/>
+    <w:lsdException w:name="Table List 5" w:semiHidden="1" w:unhideWhenUsed="1"/>
+    <w:lsdException w:name="Table List 6" w:semiHidden="1" w:unhideWhenUsed="1"/>
+    <w:lsdException w:name="Table List 7" w:semiHidden="1" w:unhideWhenUsed="1"/>
+    <w:lsdException w:name="Table List 8" w:semiHidden="1" w:unhideWhenUsed="1"/>
+    <w:lsdException w:name="Table 3D effects 1" w:semiHidden="1" w:unhideWhenUsed="1"/>
+    <w:lsdException w:name="Table 3D effects 2" w:semiHidden="1" w:unhideWhenUsed="1"/>
+    <w:lsdException w:name="Table 3D effects 3" w:semiHidden="1" w:unhideWhenUsed="1"/>
+    <w:lsdException w:name="Table Contemporary" w:semiHidden="1" w:unhideWhenUsed="1"/>
+    <w:lsdException w:name="Table Elegant" w:semiHidden="1" w:unhideWhenUsed="1"/>
+    <w:lsdException w:name="Table Professional" w:semiHidden="1" w:unhideWhenUsed="1"/>
+    <w:lsdException w:name="Table Subtle 1" w:semiHidden="1" w:unhideWhenUsed="1"/>
+    <w:lsdException w:name="Table Subtle 2" w:semiHidden="1" w:unhideWhenUsed="1"/>
+    <w:lsdException w:name="Table Web 1" w:semiHidden="1" w:unhideWhenUsed="1"/>
+    <w:lsdException w:name="Table Web 2" w:semiHidden="1" w:unhideWhenUsed="1"/>
+    <w:lsdException w:name="Table Web 3" w:semiHidden="1" w:unhideWhenUsed="1"/>
+    <w:lsdException w:name="Balloon Text" w:semiHidden="1" w:unhideWhenUsed="1"/>
+    <w:lsdException w:name="Table Grid" w:uiPriority="59"/>
+    <w:lsdException w:name="Table Theme" w:semiHidden="1" w:unhideWhenUsed="1"/>
+    <w:lsdException w:name="Placeholder Text" w:semiHidden="1"/>
+    <w:lsdException w:name="No Spacing" w:uiPriority="1" w:qFormat="1"/>
+    <w:lsdException w:name="Light Shading" w:uiPriority="60"/>
+    <w:lsdException w:name="Light List" w:uiPriority="61"/>
+    <w:lsdException w:name="Light Grid" w:uiPriority="62"/>
+    <w:lsdException w:name="Medium Shading 1" w:uiPriority="63"/>
+    <w:lsdException w:name="Medium Shading 2" w:uiPriority="64"/>
+    <w:lsdException w:name="Medium List 1" w:uiPriority="65"/>
+    <w:lsdException w:name="Medium List 2" w:uiPriority="66"/>
+    <w:lsdException w:name="Medium Grid 1" w:uiPriority="67"/>
+    <w:lsdException w:name="Medium Grid 2" w:uiPriority="68"/>
+    <w:lsdException w:name="Medium Grid 3" w:uiPriority="69"/>
+    <w:lsdException w:name="Dark List" w:uiPriority="70"/>
+    <w:lsdException w:name="Colorful Shading" w:uiPriority="71"/>
+    <w:lsdException w:name="Colorful List" w:uiPriority="72"/>
+    <w:lsdException w:name="Colorful Grid" w:uiPriority="73"/>
+    <w:lsdException w:name="Light Shading Accent 1" w:uiPriority="60"/>
+    <w:lsdException w:name="Light List Accent 1" w:uiPriority="61"/>
+    <w:lsdException w:name="Light Grid Accent 1" w:uiPriority="62"/>
+    <w:lsdException w:name="Medium Shading 1 Accent 1" w:uiPriority="63"/>
+    <w:lsdException w:name="Medium Shading 2 Accent 1" w:uiPriority="64"/>
+    <w:lsdException w:name="Medium List 1 Accent 1" w:uiPriority="65"/>
+    <w:lsdException w:name="Revision" w:semiHidden="1"/>
+    <w:lsdException w:name="List Paragraph" w:uiPriority="34" w:qFormat="1"/>
+    <w:lsdException w:name="Quote" w:uiPriority="29" w:qFormat="1"/>
+    <w:lsdException w:name="Intense Quote" w:uiPriority="30" w:qFormat="1"/>
+    <w:lsdException w:name="Medium List 2 Accent 1" w:uiPriority="66"/>
+    <w:lsdException w:name="Medium Grid 1 Accent 1" w:uiPriority="67"/>
+    <w:lsdException w:name="Medium Grid 2 Accent 1" w:uiPriority="68"/>
+    <w:lsdException w:name="Medium Grid 3 Accent 1" w:uiPriority="69"/>
+    <w:lsdException w:name="Dark List Accent 1" w:uiPriority="70"/>
+    <w:lsdException w:name="Colorful Shading Accent 1" w:uiPriority="71"/>
+    <w:lsdException w:name="Colorful List Accent 1" w:uiPriority="72"/>
+    <w:lsdException w:name="Colorful Grid Accent 1" w:uiPriority="73"/>
+    <w:lsdException w:name="Light Shading Accent 2" w:uiPriority="60"/>
+    <w:lsdException w:name="Light List Accent 2" w:uiPriority="61"/>
+    <w:lsdException w:name="Light Grid Accent 2" w:uiPriority="62"/>
+    <w:lsdException w:name="Medium Shading 1 Accent 2" w:uiPriority="63"/>
+    <w:lsdException w:name="Medium Shading 2 Accent 2" w:uiPriority="64"/>
+    <w:lsdException w:name="Medium List 1 Accent 2" w:uiPriority="65"/>
+    <w:lsdException w:name="Medium List 2 Accent 2" w:uiPriority="66"/>
+    <w:lsdException w:name="Medium Grid 1 Accent 2" w:uiPriority="67"/>
+    <w:lsdException w:name="Medium Grid 2 Accent 2" w:uiPriority="68"/>
+    <w:lsdException w:name="Medium Grid 3 Accent 2" w:uiPriority="69"/>
+    <w:lsdException w:name="Dark List Accent 2" w:uiPriority="70"/>
+    <w:lsdException w:name="Colorful Shading Accent 2" w:uiPriority="71"/>
+    <w:lsdException w:name="Colorful List Accent 2" w:uiPriority="72"/>
+    <w:lsdException w:name="Colorful Grid Accent 2" w:uiPriority="73"/>
+    <w:lsdException w:name="Light Shading Accent 3" w:uiPriority="60"/>
+    <w:lsdException w:name="Light List Accent 3" w:uiPriority="61"/>
+    <w:lsdException w:name="Light Grid Accent 3" w:uiPriority="62"/>
+    <w:lsdException w:name="Medium Shading 1 Accent 3" w:uiPriority="63"/>
+    <w:lsdException w:name="Medium Shading 2 Accent 3" w:uiPriority="64"/>
+    <w:lsdException w:name="Medium List 1 Accent 3" w:uiPriority="65"/>
+    <w:lsdException w:name="Medium List 2 Accent 3" w:uiPriority="66"/>
+    <w:lsdException w:name="Medium Grid 1 Accent 3" w:uiPriority="67"/>
+    <w:lsdException w:name="Medium Grid 2 Accent 3" w:uiPriority="68"/>
+    <w:lsdException w:name="Medium Grid 3 Accent 3" w:uiPriority="69"/>
+    <w:lsdException w:name="Dark List Accent 3" w:uiPriority="70"/>
+    <w:lsdException w:name="Colorful Shading Accent 3" w:uiPriority="71"/>
+    <w:lsdException w:name="Colorful List Accent 3" w:uiPriority="72"/>
+    <w:lsdException w:name="Colorful Grid Accent 3" w:uiPriority="73"/>
+    <w:lsdException w:name="Light Shading Accent 4" w:uiPriority="60"/>
+    <w:lsdException w:name="Light List Accent 4" w:uiPriority="61"/>
+    <w:lsdException w:name="Light Grid Accent 4" w:uiPriority="62"/>
+    <w:lsdException w:name="Medium Shading 1 Accent 4" w:uiPriority="63"/>
+    <w:lsdException w:name="Medium Shading 2 Accent 4" w:uiPriority="64"/>
+    <w:lsdException w:name="Medium List 1 Accent 4" w:uiPriority="65"/>
+    <w:lsdException w:name="Medium List 2 Accent 4" w:uiPriority="66"/>
+    <w:lsdException w:name="Medium Grid 1 Accent 4" w:uiPriority="67"/>
+    <w:lsdException w:name="Medium Grid 2 Accent 4" w:uiPriority="68"/>
+    <w:lsdException w:name="Medium Grid 3 Accent 4" w:uiPriority="69"/>
+    <w:lsdException w:name="Dark List Accent 4" w:uiPriority="70"/>
+    <w:lsdException w:name="Colorful Shading Accent 4" w:uiPriority="71"/>
+    <w:lsdException w:name="Colorful List Accent 4" w:uiPriority="72"/>
+    <w:lsdException w:name="Colorful Grid Accent 4" w:uiPriority="73"/>
+    <w:lsdException w:name="Light Shading Accent 5" w:uiPriority="60"/>
+    <w:lsdException w:name="Light List Accent 5" w:uiPriority="61"/>
+    <w:lsdException w:name="Light Grid Accent 5" w:uiPriority="62"/>
+    <w:lsdException w:name="Medium Shading 1 Accent 5" w:uiPriority="63"/>
+    <w:lsdException w:name="Medium Shading 2 Accent 5" w:uiPriority="64"/>
+    <w:lsdException w:name="Medium List 1 Accent 5" w:uiPriority="65"/>
+    <w:lsdException w:name="Medium List 2 Accent 5" w:uiPriority="66"/>
+    <w:lsdException w:name="Medium Grid 1 Accent 5" w:uiPriority="67"/>
+    <w:lsdException w:name="Medium Grid 2 Accent 5" w:uiPriority="68"/>
+    <w:lsdException w:name="Medium Grid 3 Accent 5" w:uiPriority="69"/>
+    <w:lsdException w:name="Dark List Accent 5" w:uiPriority="70"/>
+    <w:lsdException w:name="Colorful Shading Accent 5" w:uiPriority="71"/>
+    <w:lsdException w:name="Colorful List Accent 5" w:uiPriority="72"/>
+    <w:lsdException w:name="Colorful Grid Accent 5" w:uiPriority="73"/>
+    <w:lsdException w:name="Light Shading Accent 6" w:uiPriority="60"/>
+    <w:lsdException w:name="Light List Accent 6" w:uiPriority="61"/>
+    <w:lsdException w:name="Light Grid Accent 6" w:uiPriority="62"/>
+    <w:lsdException w:name="Medium Shading 1 Accent 6" w:uiPriority="63"/>
+    <w:lsdException w:name="Medium Shading 2 Accent 6" w:uiPriority="64"/>
+    <w:lsdException w:name="Medium List 1 Accent 6" w:uiPriority="65"/>
+    <w:lsdException w:name="Medium List 2 Accent 6" w:uiPriority="66"/>
+    <w:lsdException w:name="Medium Grid 1 Accent 6" w:uiPriority="67"/>
+    <w:lsdException w:name="Medium Grid 2 Accent 6" w:uiPriority="68"/>
+    <w:lsdException w:name="Medium Grid 3 Accent 6" w:uiPriority="69"/>
+    <w:lsdException w:name="Dark List Accent 6" w:uiPriority="70"/>
+    <w:lsdException w:name="Colorful Shading Accent 6" w:uiPriority="71"/>
+    <w:lsdException w:name="Colorful List Accent 6" w:uiPriority="72"/>
+    <w:lsdException w:name="Colorful Grid Accent 6" w:uiPriority="73"/>
+    <w:lsdException w:name="Subtle Emphasis" w:uiPriority="19" w:qFormat="1"/>
+    <w:lsdException w:name="Intense Emphasis" w:uiPriority="21" w:qFormat="1"/>
+    <w:lsdException w:name="Subtle Reference" w:uiPriority="31" w:qFormat="1"/>
+    <w:lsdException w:name="Intense Reference" w:uiPriority="32" w:qFormat="1"/>
+    <w:lsdException w:name="Book Title" w:uiPriority="33" w:qFormat="1"/>
+    <w:lsdException w:name="Bibliography" w:semiHidden="1" w:uiPriority="37" w:unhideWhenUsed="1"/>
+    <w:lsdException w:name="TOC Heading" w:semiHidden="1" w:uiPriority="39" w:unhideWhenUsed="1" w:qFormat="1"/>
+    <w:lsdException w:name="Plain Table 1" w:uiPriority="41"/>
+    <w:lsdException w:name="Plain Table 2" w:uiPriority="42"/>
+    <w:lsdException w:name="Plain Table 3" w:uiPriority="43"/>
+    <w:lsdException w:name="Plain Table 4" w:uiPriority="44"/>
+    <w:lsdException w:name="Plain Table 5" w:uiPriority="45"/>
+    <w:lsdException w:name="Grid Table Light" w:uiPriority="40"/>
+    <w:lsdException w:name="Grid Table 1 Light" w:uiPriority="46"/>
+    <w:lsdException w:name="Grid Table 2" w:uiPriority="47"/>
+    <w:lsdException w:name="Grid Table 3" w:uiPriority="48"/>
+    <w:lsdException w:name="Grid Table 4" w:uiPriority="49"/>
+    <w:lsdException w:name="Grid Table 5 Dark" w:uiPriority="50"/>
+    <w:lsdException w:name="Grid Table 6 Colorful" w:uiPriority="51"/>
+    <w:lsdException w:name="Grid Table 7 Colorful" w:uiPriority="52"/>
+    <w:lsdException w:name="Grid Table 1 Light Accent 1" w:uiPriority="46"/>
+    <w:lsdException w:name="Grid Table 2 Accent 1" w:uiPriority="47"/>
+    <w:lsdException w:name="Grid Table 3 Accent 1" w:uiPriority="48"/>
+    <w:lsdException w:name="Grid Table 4 Accent 1" w:uiPriority="49"/>
+    <w:lsdException w:name="Grid Table 5 Dark Accent 1" w:uiPriority="50"/>
+    <w:lsdException w:name="Grid Table 6 Colorful Accent 1" w:uiPriority="51"/>
+    <w:lsdException w:name="Grid Table 7 Colorful Accent 1" w:uiPriority="52"/>
+    <w:lsdException w:name="Grid Table 1 Light Accent 2" w:uiPriority="46"/>
+    <w:lsdException w:name="Grid Table 2 Accent 2" w:uiPriority="47"/>
+    <w:lsdException w:name="Grid Table 3 Accent 2" w:uiPriority="48"/>
+    <w:lsdException w:name="Grid Table 4 Accent 2" w:uiPriority="49"/>
+    <w:lsdException w:name="Grid Table 5 Dark Accent 2" w:uiPriority="50"/>
+    <w:lsdException w:name="Grid Table 6 Colorful Accent 2" w:uiPriority="51"/>
+    <w:lsdException w:name="Grid Table 7 Colorful Accent 2" w:uiPriority="52"/>
+    <w:lsdException w:name="Grid Table 1 Light Accent 3" w:uiPriority="46"/>
+    <w:lsdException w:name="Grid Table 2 Accent 3" w:uiPriority="47"/>
+    <w:lsdException w:name="Grid Table 3 Accent 3" w:uiPriority="48"/>
+    <w:lsdException w:name="Grid Table 4 Accent 3" w:uiPriority="49"/>
+    <w:lsdException w:name="Grid Table 5 Dark Accent 3" w:uiPriority="50"/>
+    <w:lsdException w:name="Grid Table 6 Colorful Accent 3" w:uiPriority="51"/>
+    <w:lsdException w:name="Grid Table 7 Colorful Accent 3" w:uiPriority="52"/>
+    <w:lsdException w:name="Grid Table 1 Light Accent 4" w:uiPriority="46"/>
+    <w:lsdException w:name="Grid Table 2 Accent 4" w:uiPriority="47"/>
+    <w:lsdException w:name="Grid Table 3 Accent 4" w:uiPriority="48"/>
+    <w:lsdException w:name="Grid Table 4 Accent 4" w:uiPriority="49"/>
+    <w:lsdException w:name="Grid Table 5 Dark Accent 4" w:uiPriority="50"/>
+    <w:lsdException w:name="Grid Table 6 Colorful Accent 4" w:uiPriority="51"/>
+    <w:lsdException w:name="Grid Table 7 Colorful Accent 4" w:uiPriority="52"/>
+    <w:lsdException w:name="Grid Table 1 Light Accent 5" w:uiPriority="46"/>
+    <w:lsdException w:name="Grid Table 2 Accent 5" w:uiPriority="47"/>
+    <w:lsdException w:name="Grid Table 3 Accent 5" w:uiPriority="48"/>
+    <w:lsdException w:name="Grid Table 4 Accent 5" w:uiPriority="49"/>
+    <w:lsdException w:name="Grid Table 5 Dark Accent 5" w:uiPriority="50"/>
+    <w:lsdException w:name="Grid Table 6 Colorful Accent 5" w:uiPriority="51"/>
+    <w:lsdException w:name="Grid Table 7 Colorful Accent 5" w:uiPriority="52"/>
+    <w:lsdException w:name="Grid Table 1 Light Accent 6" w:uiPriority="46"/>
+    <w:lsdException w:name="Grid Table 2 Accent 6" w:uiPriority="47"/>
+    <w:lsdException w:name="Grid Table 3 Accent 6" w:uiPriority="48"/>
+    <w:lsdException w:name="Grid Table 4 Accent 6" w:uiPriority="49"/>
+    <w:lsdException w:name="Grid Table 5 Dark Accent 6" w:uiPriority="50"/>
+    <w:lsdException w:name="Grid Table 6 Colorful Accent 6" w:uiPriority="51"/>
+    <w:lsdException w:name="Grid Table 7 Colorful Accent 6" w:uiPriority="52"/>
+    <w:lsdException w:name="List Table 1 Light" w:uiPriority="46"/>
+    <w:lsdException w:name="List Table 2" w:uiPriority="47"/>
+    <w:lsdException w:name="List Table 3" w:uiPriority="48"/>
+    <w:lsdException w:name="List Table 4" w:uiPriority="49"/>
+    <w:lsdException w:name="List Table 5 Dark" w:uiPriority="50"/>
+    <w:lsdException w:name="List Table 6 Colorful" w:uiPriority="51"/>
+    <w:lsdException w:name="List Table 7 Colorful" w:uiPriority="52"/>
+    <w:lsdException w:name="List Table 1 Light Accent 1" w:uiPriority="46"/>
+    <w:lsdException w:name="List Table 2 Accent 1" w:uiPriority="47"/>
+    <w:lsdException w:name="List Table 3 Accent 1" w:uiPriority="48"/>
+    <w:lsdException w:name="List Table 4 Accent 1" w:uiPriority="49"/>
+    <w:lsdException w:name="List Table 5 Dark Accent 1" w:uiPriority="50"/>
+    <w:lsdException w:name="List Table 6 Colorful Accent 1" w:uiPriority="51"/>
+    <w:lsdException w:name="List Table 7 Colorful Accent 1" w:uiPriority="52"/>
+    <w:lsdException w:name="List Table 1 Light Accent 2" w:uiPriority="46"/>
+    <w:lsdException w:name="List Table 2 Accent 2" w:uiPriority="47"/>
+    <w:lsdException w:name="List Table 3 Accent 2" w:uiPriority="48"/>
+    <w:lsdException w:name="List Table 4 Accent 2" w:uiPriority="49"/>
+    <w:lsdException w:name="List Table 5 Dark Accent 2" w:uiPriority="50"/>
+    <w:lsdException w:name="List Table 6 Colorful Accent 2" w:uiPriority="51"/>
+    <w:lsdException w:name="List Table 7 Colorful Accent 2" w:uiPriority="52"/>
+    <w:lsdException w:name="List Table 1 Light Accent 3" w:uiPriority="46"/>
+    <w:lsdException w:name="List Table 2 Accent 3" w:uiPriority="47"/>
+    <w:lsdException w:name="List Table 3 Accent 3" w:uiPriority="48"/>
+    <w:lsdException w:name="List Table 4 Accent 3" w:uiPriority="49"/>
+    <w:lsdException w:name="List Table 5 Dark Accent 3" w:uiPriority="50"/>
+    <w:lsdException w:name="List Table 6 Colorful Accent 3" w:uiPriority="51"/>
+    <w:lsdException w:name="List Table 7 Colorful Accent 3" w:uiPriority="52"/>
+    <w:lsdException w:name="List Table 1 Light Accent 4" w:uiPriority="46"/>
+    <w:lsdException w:name="List Table 2 Accent 4" w:uiPriority="47"/>
+    <w:lsdException w:name="List Table 3 Accent 4" w:uiPriority="48"/>
+    <w:lsdException w:name="List Table 4 Accent 4" w:uiPriority="49"/>
+    <w:lsdException w:name="List Table 5 Dark Accent 4" w:uiPriority="50"/>
+    <w:lsdException w:name="List Table 6 Colorful Accent 4" w:uiPriority="51"/>
+    <w:lsdException w:name="List Table 7 Colorful Accent 4" w:uiPriority="52"/>
+    <w:lsdException w:name="List Table 1 Light Accent 5" w:uiPriority="46"/>
+    <w:lsdException w:name="List Table 2 Accent 5" w:uiPriority="47"/>
+    <w:lsdException w:name="List Table 3 Accent 5" w:uiPriority="48"/>
+    <w:lsdException w:name="List Table 4 Accent 5" w:uiPriority="49"/>
+    <w:lsdException w:name="List Table 5 Dark Accent 5" w:uiPriority="50"/>
+    <w:lsdException w:name="List Table 6 Colorful Accent 5" w:uiPriority="51"/>
+    <w:lsdException w:name="List Table 7 Colorful Accent 5" w:uiPriority="52"/>
+    <w:lsdException w:name="List Table 1 Light Accent 6" w:uiPriority="46"/>
+    <w:lsdException w:name="List Table 2 Accent 6" w:uiPriority="47"/>
+    <w:lsdException w:name="List Table 3 Accent 6" w:uiPriority="48"/>
+    <w:lsdException w:name="List Table 4 Accent 6" w:uiPriority="49"/>
+    <w:lsdException w:name="List Table 5 Dark Accent 6" w:uiPriority="50"/>
+    <w:lsdException w:name="List Table 6 Colorful Accent 6" w:uiPriority="51"/>
+    <w:lsdException w:name="List Table 7 Colorful Accent 6" w:uiPriority="52"/>
+    <w:lsdException w:name="Mention" w:semiHidden="1" w:unhideWhenUsed="1"/>
+    <w:lsdException w:name="Smart Hyperlink" w:semiHidden="1" w:unhideWhenUsed="1"/>
+    <w:lsdException w:name="Hashtag" w:semiHidden="1" w:unhideWhenUsed="1"/>
+    <w:lsdException w:name="Unresolved Mention" w:semiHidden="1" w:unhideWhenUsed="1"/>
+    <w:lsdException w:name="Smart Link" w:semiHidden="1" w:unhideWhenUsed="1"/>
   </w:latentStyles>
   <w:style w:type="paragraph" w:default="1" w:styleId="Normal">
     <w:name w:val="Normal"/>

</xml_diff>